<commit_message>
Density plot of avg. speed
</commit_message>
<xml_diff>
--- a/Analysis_Report.docx
+++ b/Analysis_Report.docx
@@ -138,10 +138,27 @@
     </w:p>
     <w:p>
       <w:pPr>
+        <w:pStyle w:val="Compact"/>
+        <w:numPr>
+          <w:numId w:val="1001"/>
+          <w:ilvl w:val="0"/>
+        </w:numPr>
+      </w:pPr>
+      <w:hyperlink w:anchor="predicition-of-course-completion-time">
+        <w:r>
+          <w:rPr>
+            <w:rStyle w:val="Hyperlink"/>
+          </w:rPr>
+          <w:t xml:space="preserve">Predicition of course completion time</w:t>
+        </w:r>
+      </w:hyperlink>
+    </w:p>
+    <w:p>
+      <w:pPr>
         <w:pStyle w:val="FirstParagraph"/>
       </w:pPr>
       <w:r>
-        <w:t xml:space="preserve">##Introduction</w:t>
+        <w:t xml:space="preserve">##Introduction (This doesent become a headline - why?)</w:t>
       </w:r>
     </w:p>
     <w:p>
@@ -460,11 +477,2427 @@
       <w:pPr>
         <w:pStyle w:val="Heading2"/>
       </w:pPr>
-      <w:bookmarkStart w:id="22" w:name="this-is-a-new-section-headline"/>
-      <w:r>
-        <w:t xml:space="preserve">This is a new section headline</w:t>
+      <w:bookmarkStart w:id="22" w:name="predicition-of-course-completion-time"/>
+      <w:r>
+        <w:t xml:space="preserve">Predicition of course completion time</w:t>
       </w:r>
       <w:bookmarkEnd w:id="22"/>
+    </w:p>
+    <w:p>
+      <w:pPr>
+        <w:pStyle w:val="SourceCode"/>
+      </w:pPr>
+      <w:r>
+        <w:rPr>
+          <w:rStyle w:val="VerbatimChar"/>
+        </w:rPr>
+        <w:t xml:space="preserve">## </w:t>
+      </w:r>
+      <w:r>
+        <w:br/>
+      </w:r>
+      <w:r>
+        <w:rPr>
+          <w:rStyle w:val="VerbatimChar"/>
+        </w:rPr>
+        <w:t xml:space="preserve">## Call:</w:t>
+      </w:r>
+      <w:r>
+        <w:br/>
+      </w:r>
+      <w:r>
+        <w:rPr>
+          <w:rStyle w:val="VerbatimChar"/>
+        </w:rPr>
+        <w:t xml:space="preserve">## lm(formula = log(Time) ~ log(totalTimeTraining) + FOD * log(Range), </w:t>
+      </w:r>
+      <w:r>
+        <w:br/>
+      </w:r>
+      <w:r>
+        <w:rPr>
+          <w:rStyle w:val="VerbatimChar"/>
+        </w:rPr>
+        <w:t xml:space="preserve">##     data = daggByScen)</w:t>
+      </w:r>
+      <w:r>
+        <w:br/>
+      </w:r>
+      <w:r>
+        <w:rPr>
+          <w:rStyle w:val="VerbatimChar"/>
+        </w:rPr>
+        <w:t xml:space="preserve">## </w:t>
+      </w:r>
+      <w:r>
+        <w:br/>
+      </w:r>
+      <w:r>
+        <w:rPr>
+          <w:rStyle w:val="VerbatimChar"/>
+        </w:rPr>
+        <w:t xml:space="preserve">## Residuals:</w:t>
+      </w:r>
+      <w:r>
+        <w:br/>
+      </w:r>
+      <w:r>
+        <w:rPr>
+          <w:rStyle w:val="VerbatimChar"/>
+        </w:rPr>
+        <w:t xml:space="preserve">##      Min       1Q   Median       3Q      Max </w:t>
+      </w:r>
+      <w:r>
+        <w:br/>
+      </w:r>
+      <w:r>
+        <w:rPr>
+          <w:rStyle w:val="VerbatimChar"/>
+        </w:rPr>
+        <w:t xml:space="preserve">## -0.61521 -0.10031 -0.00213  0.09866  0.60136 </w:t>
+      </w:r>
+      <w:r>
+        <w:br/>
+      </w:r>
+      <w:r>
+        <w:rPr>
+          <w:rStyle w:val="VerbatimChar"/>
+        </w:rPr>
+        <w:t xml:space="preserve">## </w:t>
+      </w:r>
+      <w:r>
+        <w:br/>
+      </w:r>
+      <w:r>
+        <w:rPr>
+          <w:rStyle w:val="VerbatimChar"/>
+        </w:rPr>
+        <w:t xml:space="preserve">## Coefficients: (1 not defined because of singularities)</w:t>
+      </w:r>
+      <w:r>
+        <w:br/>
+      </w:r>
+      <w:r>
+        <w:rPr>
+          <w:rStyle w:val="VerbatimChar"/>
+        </w:rPr>
+        <w:t xml:space="preserve">##                          Estimate Std. Error t value Pr(&gt;|t|)    </w:t>
+      </w:r>
+      <w:r>
+        <w:br/>
+      </w:r>
+      <w:r>
+        <w:rPr>
+          <w:rStyle w:val="VerbatimChar"/>
+        </w:rPr>
+        <w:t xml:space="preserve">## (Intercept)              3.261427   0.067658  48.204  &lt; 2e-16 ***</w:t>
+      </w:r>
+      <w:r>
+        <w:br/>
+      </w:r>
+      <w:r>
+        <w:rPr>
+          <w:rStyle w:val="VerbatimChar"/>
+        </w:rPr>
+        <w:t xml:space="preserve">## log(totalTimeTraining)  -0.092431   0.008905 -10.380  &lt; 2e-16 ***</w:t>
+      </w:r>
+      <w:r>
+        <w:br/>
+      </w:r>
+      <w:r>
+        <w:rPr>
+          <w:rStyle w:val="VerbatimChar"/>
+        </w:rPr>
+        <w:t xml:space="preserve">## FODCorridor              0.110393   0.051164   2.158  0.03153 *  </w:t>
+      </w:r>
+      <w:r>
+        <w:br/>
+      </w:r>
+      <w:r>
+        <w:rPr>
+          <w:rStyle w:val="VerbatimChar"/>
+        </w:rPr>
+        <w:t xml:space="preserve">## FODWholeRoom             0.001559   0.050812   0.031  0.97553    </w:t>
+      </w:r>
+      <w:r>
+        <w:br/>
+      </w:r>
+      <w:r>
+        <w:rPr>
+          <w:rStyle w:val="VerbatimChar"/>
+        </w:rPr>
+        <w:t xml:space="preserve">## log(Range)               0.112188   0.042365   2.648  0.00840 ** </w:t>
+      </w:r>
+      <w:r>
+        <w:br/>
+      </w:r>
+      <w:r>
+        <w:rPr>
+          <w:rStyle w:val="VerbatimChar"/>
+        </w:rPr>
+        <w:t xml:space="preserve">## FODCorridor:log(Range)  -0.162275   0.059798  -2.714  0.00693 ** </w:t>
+      </w:r>
+      <w:r>
+        <w:br/>
+      </w:r>
+      <w:r>
+        <w:rPr>
+          <w:rStyle w:val="VerbatimChar"/>
+        </w:rPr>
+        <w:t xml:space="preserve">## FODWholeRoom:log(Range)        NA         NA      NA       NA    </w:t>
+      </w:r>
+      <w:r>
+        <w:br/>
+      </w:r>
+      <w:r>
+        <w:rPr>
+          <w:rStyle w:val="VerbatimChar"/>
+        </w:rPr>
+        <w:t xml:space="preserve">## ---</w:t>
+      </w:r>
+      <w:r>
+        <w:br/>
+      </w:r>
+      <w:r>
+        <w:rPr>
+          <w:rStyle w:val="VerbatimChar"/>
+        </w:rPr>
+        <w:t xml:space="preserve">## Signif. codes:  0 '***' 0.001 '**' 0.01 '*' 0.05 '.' 0.1 ' ' 1</w:t>
+      </w:r>
+      <w:r>
+        <w:br/>
+      </w:r>
+      <w:r>
+        <w:rPr>
+          <w:rStyle w:val="VerbatimChar"/>
+        </w:rPr>
+        <w:t xml:space="preserve">## </w:t>
+      </w:r>
+      <w:r>
+        <w:br/>
+      </w:r>
+      <w:r>
+        <w:rPr>
+          <w:rStyle w:val="VerbatimChar"/>
+        </w:rPr>
+        <w:t xml:space="preserve">## Residual standard error: 0.1612 on 414 degrees of freedom</w:t>
+      </w:r>
+      <w:r>
+        <w:br/>
+      </w:r>
+      <w:r>
+        <w:rPr>
+          <w:rStyle w:val="VerbatimChar"/>
+        </w:rPr>
+        <w:t xml:space="preserve">## Multiple R-squared:  0.2572, Adjusted R-squared:  0.2482 </w:t>
+      </w:r>
+      <w:r>
+        <w:br/>
+      </w:r>
+      <w:r>
+        <w:rPr>
+          <w:rStyle w:val="VerbatimChar"/>
+        </w:rPr>
+        <w:t xml:space="preserve">## F-statistic: 28.67 on 5 and 414 DF,  p-value: &lt; 2.2e-16</w:t>
+      </w:r>
+    </w:p>
+    <w:p>
+      <w:pPr>
+        <w:pStyle w:val="SourceCode"/>
+      </w:pPr>
+      <w:r>
+        <w:rPr>
+          <w:rStyle w:val="VerbatimChar"/>
+        </w:rPr>
+        <w:t xml:space="preserve">## `geom_smooth()` using method = 'loess' and formula 'y ~ x'</w:t>
+      </w:r>
+    </w:p>
+    <w:p>
+      <w:pPr>
+        <w:pStyle w:val="SourceCode"/>
+      </w:pPr>
+      <w:r>
+        <w:rPr>
+          <w:rStyle w:val="VerbatimChar"/>
+        </w:rPr>
+        <w:t xml:space="preserve">## Warning in simpleLoess(y, x, w, span, degree = degree, parametric =</w:t>
+      </w:r>
+      <w:r>
+        <w:br/>
+      </w:r>
+      <w:r>
+        <w:rPr>
+          <w:rStyle w:val="VerbatimChar"/>
+        </w:rPr>
+        <w:t xml:space="preserve">## parametric, : span too small. fewer data values than degrees of freedom.</w:t>
+      </w:r>
+    </w:p>
+    <w:p>
+      <w:pPr>
+        <w:pStyle w:val="SourceCode"/>
+      </w:pPr>
+      <w:r>
+        <w:rPr>
+          <w:rStyle w:val="VerbatimChar"/>
+        </w:rPr>
+        <w:t xml:space="preserve">## Warning in simpleLoess(y, x, w, span, degree = degree, parametric =</w:t>
+      </w:r>
+      <w:r>
+        <w:br/>
+      </w:r>
+      <w:r>
+        <w:rPr>
+          <w:rStyle w:val="VerbatimChar"/>
+        </w:rPr>
+        <w:t xml:space="preserve">## parametric, : pseudoinverse used at 294.19</w:t>
+      </w:r>
+    </w:p>
+    <w:p>
+      <w:pPr>
+        <w:pStyle w:val="SourceCode"/>
+      </w:pPr>
+      <w:r>
+        <w:rPr>
+          <w:rStyle w:val="VerbatimChar"/>
+        </w:rPr>
+        <w:t xml:space="preserve">## Warning in simpleLoess(y, x, w, span, degree = degree, parametric =</w:t>
+      </w:r>
+      <w:r>
+        <w:br/>
+      </w:r>
+      <w:r>
+        <w:rPr>
+          <w:rStyle w:val="VerbatimChar"/>
+        </w:rPr>
+        <w:t xml:space="preserve">## parametric, : neighborhood radius 3779.8</w:t>
+      </w:r>
+    </w:p>
+    <w:p>
+      <w:pPr>
+        <w:pStyle w:val="SourceCode"/>
+      </w:pPr>
+      <w:r>
+        <w:rPr>
+          <w:rStyle w:val="VerbatimChar"/>
+        </w:rPr>
+        <w:t xml:space="preserve">## Warning in simpleLoess(y, x, w, span, degree = degree, parametric =</w:t>
+      </w:r>
+      <w:r>
+        <w:br/>
+      </w:r>
+      <w:r>
+        <w:rPr>
+          <w:rStyle w:val="VerbatimChar"/>
+        </w:rPr>
+        <w:t xml:space="preserve">## parametric, : reciprocal condition number 0</w:t>
+      </w:r>
+    </w:p>
+    <w:p>
+      <w:pPr>
+        <w:pStyle w:val="SourceCode"/>
+      </w:pPr>
+      <w:r>
+        <w:rPr>
+          <w:rStyle w:val="VerbatimChar"/>
+        </w:rPr>
+        <w:t xml:space="preserve">## Warning in simpleLoess(y, x, w, span, degree = degree, parametric =</w:t>
+      </w:r>
+      <w:r>
+        <w:br/>
+      </w:r>
+      <w:r>
+        <w:rPr>
+          <w:rStyle w:val="VerbatimChar"/>
+        </w:rPr>
+        <w:t xml:space="preserve">## parametric, : There are other near singularities as well. 1.0605e+006</w:t>
+      </w:r>
+    </w:p>
+    <w:p>
+      <w:pPr>
+        <w:pStyle w:val="SourceCode"/>
+      </w:pPr>
+      <w:r>
+        <w:rPr>
+          <w:rStyle w:val="VerbatimChar"/>
+        </w:rPr>
+        <w:t xml:space="preserve">## Warning in predLoess(object$y, object$x, newx = if</w:t>
+      </w:r>
+      <w:r>
+        <w:br/>
+      </w:r>
+      <w:r>
+        <w:rPr>
+          <w:rStyle w:val="VerbatimChar"/>
+        </w:rPr>
+        <w:t xml:space="preserve">## (is.null(newdata)) object$x else if (is.data.frame(newdata))</w:t>
+      </w:r>
+      <w:r>
+        <w:br/>
+      </w:r>
+      <w:r>
+        <w:rPr>
+          <w:rStyle w:val="VerbatimChar"/>
+        </w:rPr>
+        <w:t xml:space="preserve">## as.matrix(model.frame(delete.response(terms(object)), : span too small. fewer</w:t>
+      </w:r>
+      <w:r>
+        <w:br/>
+      </w:r>
+      <w:r>
+        <w:rPr>
+          <w:rStyle w:val="VerbatimChar"/>
+        </w:rPr>
+        <w:t xml:space="preserve">## data values than degrees of freedom.</w:t>
+      </w:r>
+    </w:p>
+    <w:p>
+      <w:pPr>
+        <w:pStyle w:val="SourceCode"/>
+      </w:pPr>
+      <w:r>
+        <w:rPr>
+          <w:rStyle w:val="VerbatimChar"/>
+        </w:rPr>
+        <w:t xml:space="preserve">## Warning in predLoess(object$y, object$x, newx = if</w:t>
+      </w:r>
+      <w:r>
+        <w:br/>
+      </w:r>
+      <w:r>
+        <w:rPr>
+          <w:rStyle w:val="VerbatimChar"/>
+        </w:rPr>
+        <w:t xml:space="preserve">## (is.null(newdata)) object$x else if (is.data.frame(newdata))</w:t>
+      </w:r>
+      <w:r>
+        <w:br/>
+      </w:r>
+      <w:r>
+        <w:rPr>
+          <w:rStyle w:val="VerbatimChar"/>
+        </w:rPr>
+        <w:t xml:space="preserve">## as.matrix(model.frame(delete.response(terms(object)), : pseudoinverse used at</w:t>
+      </w:r>
+      <w:r>
+        <w:br/>
+      </w:r>
+      <w:r>
+        <w:rPr>
+          <w:rStyle w:val="VerbatimChar"/>
+        </w:rPr>
+        <w:t xml:space="preserve">## 294.19</w:t>
+      </w:r>
+    </w:p>
+    <w:p>
+      <w:pPr>
+        <w:pStyle w:val="SourceCode"/>
+      </w:pPr>
+      <w:r>
+        <w:rPr>
+          <w:rStyle w:val="VerbatimChar"/>
+        </w:rPr>
+        <w:t xml:space="preserve">## Warning in predLoess(object$y, object$x, newx = if</w:t>
+      </w:r>
+      <w:r>
+        <w:br/>
+      </w:r>
+      <w:r>
+        <w:rPr>
+          <w:rStyle w:val="VerbatimChar"/>
+        </w:rPr>
+        <w:t xml:space="preserve">## (is.null(newdata)) object$x else if (is.data.frame(newdata))</w:t>
+      </w:r>
+      <w:r>
+        <w:br/>
+      </w:r>
+      <w:r>
+        <w:rPr>
+          <w:rStyle w:val="VerbatimChar"/>
+        </w:rPr>
+        <w:t xml:space="preserve">## as.matrix(model.frame(delete.response(terms(object)), : neighborhood radius</w:t>
+      </w:r>
+      <w:r>
+        <w:br/>
+      </w:r>
+      <w:r>
+        <w:rPr>
+          <w:rStyle w:val="VerbatimChar"/>
+        </w:rPr>
+        <w:t xml:space="preserve">## 3779.8</w:t>
+      </w:r>
+    </w:p>
+    <w:p>
+      <w:pPr>
+        <w:pStyle w:val="SourceCode"/>
+      </w:pPr>
+      <w:r>
+        <w:rPr>
+          <w:rStyle w:val="VerbatimChar"/>
+        </w:rPr>
+        <w:t xml:space="preserve">## Warning in predLoess(object$y, object$x, newx = if</w:t>
+      </w:r>
+      <w:r>
+        <w:br/>
+      </w:r>
+      <w:r>
+        <w:rPr>
+          <w:rStyle w:val="VerbatimChar"/>
+        </w:rPr>
+        <w:t xml:space="preserve">## (is.null(newdata)) object$x else if (is.data.frame(newdata))</w:t>
+      </w:r>
+      <w:r>
+        <w:br/>
+      </w:r>
+      <w:r>
+        <w:rPr>
+          <w:rStyle w:val="VerbatimChar"/>
+        </w:rPr>
+        <w:t xml:space="preserve">## as.matrix(model.frame(delete.response(terms(object)), : reciprocal condition</w:t>
+      </w:r>
+      <w:r>
+        <w:br/>
+      </w:r>
+      <w:r>
+        <w:rPr>
+          <w:rStyle w:val="VerbatimChar"/>
+        </w:rPr>
+        <w:t xml:space="preserve">## number 0</w:t>
+      </w:r>
+    </w:p>
+    <w:p>
+      <w:pPr>
+        <w:pStyle w:val="SourceCode"/>
+      </w:pPr>
+      <w:r>
+        <w:rPr>
+          <w:rStyle w:val="VerbatimChar"/>
+        </w:rPr>
+        <w:t xml:space="preserve">## Warning in predLoess(object$y, object$x, newx = if</w:t>
+      </w:r>
+      <w:r>
+        <w:br/>
+      </w:r>
+      <w:r>
+        <w:rPr>
+          <w:rStyle w:val="VerbatimChar"/>
+        </w:rPr>
+        <w:t xml:space="preserve">## (is.null(newdata)) object$x else if (is.data.frame(newdata))</w:t>
+      </w:r>
+      <w:r>
+        <w:br/>
+      </w:r>
+      <w:r>
+        <w:rPr>
+          <w:rStyle w:val="VerbatimChar"/>
+        </w:rPr>
+        <w:t xml:space="preserve">## as.matrix(model.frame(delete.response(terms(object)), : There are other near</w:t>
+      </w:r>
+      <w:r>
+        <w:br/>
+      </w:r>
+      <w:r>
+        <w:rPr>
+          <w:rStyle w:val="VerbatimChar"/>
+        </w:rPr>
+        <w:t xml:space="preserve">## singularities as well. 1.0605e+006</w:t>
+      </w:r>
+    </w:p>
+    <w:p>
+      <w:pPr>
+        <w:pStyle w:val="SourceCode"/>
+      </w:pPr>
+      <w:r>
+        <w:rPr>
+          <w:rStyle w:val="VerbatimChar"/>
+        </w:rPr>
+        <w:t xml:space="preserve">## Warning in simpleLoess(y, x, w, span, degree = degree, parametric =</w:t>
+      </w:r>
+      <w:r>
+        <w:br/>
+      </w:r>
+      <w:r>
+        <w:rPr>
+          <w:rStyle w:val="VerbatimChar"/>
+        </w:rPr>
+        <w:t xml:space="preserve">## parametric, : span too small. fewer data values than degrees of freedom.</w:t>
+      </w:r>
+    </w:p>
+    <w:p>
+      <w:pPr>
+        <w:pStyle w:val="SourceCode"/>
+      </w:pPr>
+      <w:r>
+        <w:rPr>
+          <w:rStyle w:val="VerbatimChar"/>
+        </w:rPr>
+        <w:t xml:space="preserve">## Warning in simpleLoess(y, x, w, span, degree = degree, parametric =</w:t>
+      </w:r>
+      <w:r>
+        <w:br/>
+      </w:r>
+      <w:r>
+        <w:rPr>
+          <w:rStyle w:val="VerbatimChar"/>
+        </w:rPr>
+        <w:t xml:space="preserve">## parametric, : pseudoinverse used at 1622</w:t>
+      </w:r>
+    </w:p>
+    <w:p>
+      <w:pPr>
+        <w:pStyle w:val="SourceCode"/>
+      </w:pPr>
+      <w:r>
+        <w:rPr>
+          <w:rStyle w:val="VerbatimChar"/>
+        </w:rPr>
+        <w:t xml:space="preserve">## Warning in simpleLoess(y, x, w, span, degree = degree, parametric =</w:t>
+      </w:r>
+      <w:r>
+        <w:br/>
+      </w:r>
+      <w:r>
+        <w:rPr>
+          <w:rStyle w:val="VerbatimChar"/>
+        </w:rPr>
+        <w:t xml:space="preserve">## parametric, : neighborhood radius 1930</w:t>
+      </w:r>
+    </w:p>
+    <w:p>
+      <w:pPr>
+        <w:pStyle w:val="SourceCode"/>
+      </w:pPr>
+      <w:r>
+        <w:rPr>
+          <w:rStyle w:val="VerbatimChar"/>
+        </w:rPr>
+        <w:t xml:space="preserve">## Warning in simpleLoess(y, x, w, span, degree = degree, parametric =</w:t>
+      </w:r>
+      <w:r>
+        <w:br/>
+      </w:r>
+      <w:r>
+        <w:rPr>
+          <w:rStyle w:val="VerbatimChar"/>
+        </w:rPr>
+        <w:t xml:space="preserve">## parametric, : reciprocal condition number 0</w:t>
+      </w:r>
+    </w:p>
+    <w:p>
+      <w:pPr>
+        <w:pStyle w:val="SourceCode"/>
+      </w:pPr>
+      <w:r>
+        <w:rPr>
+          <w:rStyle w:val="VerbatimChar"/>
+        </w:rPr>
+        <w:t xml:space="preserve">## Warning in simpleLoess(y, x, w, span, degree = degree, parametric =</w:t>
+      </w:r>
+      <w:r>
+        <w:br/>
+      </w:r>
+      <w:r>
+        <w:rPr>
+          <w:rStyle w:val="VerbatimChar"/>
+        </w:rPr>
+        <w:t xml:space="preserve">## parametric, : There are other near singularities as well. 1.6952e+006</w:t>
+      </w:r>
+    </w:p>
+    <w:p>
+      <w:pPr>
+        <w:pStyle w:val="SourceCode"/>
+      </w:pPr>
+      <w:r>
+        <w:rPr>
+          <w:rStyle w:val="VerbatimChar"/>
+        </w:rPr>
+        <w:t xml:space="preserve">## Warning in predLoess(object$y, object$x, newx = if</w:t>
+      </w:r>
+      <w:r>
+        <w:br/>
+      </w:r>
+      <w:r>
+        <w:rPr>
+          <w:rStyle w:val="VerbatimChar"/>
+        </w:rPr>
+        <w:t xml:space="preserve">## (is.null(newdata)) object$x else if (is.data.frame(newdata))</w:t>
+      </w:r>
+      <w:r>
+        <w:br/>
+      </w:r>
+      <w:r>
+        <w:rPr>
+          <w:rStyle w:val="VerbatimChar"/>
+        </w:rPr>
+        <w:t xml:space="preserve">## as.matrix(model.frame(delete.response(terms(object)), : span too small. fewer</w:t>
+      </w:r>
+      <w:r>
+        <w:br/>
+      </w:r>
+      <w:r>
+        <w:rPr>
+          <w:rStyle w:val="VerbatimChar"/>
+        </w:rPr>
+        <w:t xml:space="preserve">## data values than degrees of freedom.</w:t>
+      </w:r>
+    </w:p>
+    <w:p>
+      <w:pPr>
+        <w:pStyle w:val="SourceCode"/>
+      </w:pPr>
+      <w:r>
+        <w:rPr>
+          <w:rStyle w:val="VerbatimChar"/>
+        </w:rPr>
+        <w:t xml:space="preserve">## Warning in predLoess(object$y, object$x, newx = if</w:t>
+      </w:r>
+      <w:r>
+        <w:br/>
+      </w:r>
+      <w:r>
+        <w:rPr>
+          <w:rStyle w:val="VerbatimChar"/>
+        </w:rPr>
+        <w:t xml:space="preserve">## (is.null(newdata)) object$x else if (is.data.frame(newdata))</w:t>
+      </w:r>
+      <w:r>
+        <w:br/>
+      </w:r>
+      <w:r>
+        <w:rPr>
+          <w:rStyle w:val="VerbatimChar"/>
+        </w:rPr>
+        <w:t xml:space="preserve">## as.matrix(model.frame(delete.response(terms(object)), : pseudoinverse used at</w:t>
+      </w:r>
+      <w:r>
+        <w:br/>
+      </w:r>
+      <w:r>
+        <w:rPr>
+          <w:rStyle w:val="VerbatimChar"/>
+        </w:rPr>
+        <w:t xml:space="preserve">## 1622</w:t>
+      </w:r>
+    </w:p>
+    <w:p>
+      <w:pPr>
+        <w:pStyle w:val="SourceCode"/>
+      </w:pPr>
+      <w:r>
+        <w:rPr>
+          <w:rStyle w:val="VerbatimChar"/>
+        </w:rPr>
+        <w:t xml:space="preserve">## Warning in predLoess(object$y, object$x, newx = if</w:t>
+      </w:r>
+      <w:r>
+        <w:br/>
+      </w:r>
+      <w:r>
+        <w:rPr>
+          <w:rStyle w:val="VerbatimChar"/>
+        </w:rPr>
+        <w:t xml:space="preserve">## (is.null(newdata)) object$x else if (is.data.frame(newdata))</w:t>
+      </w:r>
+      <w:r>
+        <w:br/>
+      </w:r>
+      <w:r>
+        <w:rPr>
+          <w:rStyle w:val="VerbatimChar"/>
+        </w:rPr>
+        <w:t xml:space="preserve">## as.matrix(model.frame(delete.response(terms(object)), : neighborhood radius 1930</w:t>
+      </w:r>
+    </w:p>
+    <w:p>
+      <w:pPr>
+        <w:pStyle w:val="SourceCode"/>
+      </w:pPr>
+      <w:r>
+        <w:rPr>
+          <w:rStyle w:val="VerbatimChar"/>
+        </w:rPr>
+        <w:t xml:space="preserve">## Warning in predLoess(object$y, object$x, newx = if</w:t>
+      </w:r>
+      <w:r>
+        <w:br/>
+      </w:r>
+      <w:r>
+        <w:rPr>
+          <w:rStyle w:val="VerbatimChar"/>
+        </w:rPr>
+        <w:t xml:space="preserve">## (is.null(newdata)) object$x else if (is.data.frame(newdata))</w:t>
+      </w:r>
+      <w:r>
+        <w:br/>
+      </w:r>
+      <w:r>
+        <w:rPr>
+          <w:rStyle w:val="VerbatimChar"/>
+        </w:rPr>
+        <w:t xml:space="preserve">## as.matrix(model.frame(delete.response(terms(object)), : reciprocal condition</w:t>
+      </w:r>
+      <w:r>
+        <w:br/>
+      </w:r>
+      <w:r>
+        <w:rPr>
+          <w:rStyle w:val="VerbatimChar"/>
+        </w:rPr>
+        <w:t xml:space="preserve">## number 0</w:t>
+      </w:r>
+    </w:p>
+    <w:p>
+      <w:pPr>
+        <w:pStyle w:val="SourceCode"/>
+      </w:pPr>
+      <w:r>
+        <w:rPr>
+          <w:rStyle w:val="VerbatimChar"/>
+        </w:rPr>
+        <w:t xml:space="preserve">## Warning in predLoess(object$y, object$x, newx = if</w:t>
+      </w:r>
+      <w:r>
+        <w:br/>
+      </w:r>
+      <w:r>
+        <w:rPr>
+          <w:rStyle w:val="VerbatimChar"/>
+        </w:rPr>
+        <w:t xml:space="preserve">## (is.null(newdata)) object$x else if (is.data.frame(newdata))</w:t>
+      </w:r>
+      <w:r>
+        <w:br/>
+      </w:r>
+      <w:r>
+        <w:rPr>
+          <w:rStyle w:val="VerbatimChar"/>
+        </w:rPr>
+        <w:t xml:space="preserve">## as.matrix(model.frame(delete.response(terms(object)), : There are other near</w:t>
+      </w:r>
+      <w:r>
+        <w:br/>
+      </w:r>
+      <w:r>
+        <w:rPr>
+          <w:rStyle w:val="VerbatimChar"/>
+        </w:rPr>
+        <w:t xml:space="preserve">## singularities as well. 1.6952e+006</w:t>
+      </w:r>
+    </w:p>
+    <w:p>
+      <w:pPr>
+        <w:pStyle w:val="SourceCode"/>
+      </w:pPr>
+      <w:r>
+        <w:rPr>
+          <w:rStyle w:val="VerbatimChar"/>
+        </w:rPr>
+        <w:t xml:space="preserve">## Warning in simpleLoess(y, x, w, span, degree = degree, parametric =</w:t>
+      </w:r>
+      <w:r>
+        <w:br/>
+      </w:r>
+      <w:r>
+        <w:rPr>
+          <w:rStyle w:val="VerbatimChar"/>
+        </w:rPr>
+        <w:t xml:space="preserve">## parametric, : span too small. fewer data values than degrees of freedom.</w:t>
+      </w:r>
+    </w:p>
+    <w:p>
+      <w:pPr>
+        <w:pStyle w:val="SourceCode"/>
+      </w:pPr>
+      <w:r>
+        <w:rPr>
+          <w:rStyle w:val="VerbatimChar"/>
+        </w:rPr>
+        <w:t xml:space="preserve">## Warning in simpleLoess(y, x, w, span, degree = degree, parametric =</w:t>
+      </w:r>
+      <w:r>
+        <w:br/>
+      </w:r>
+      <w:r>
+        <w:rPr>
+          <w:rStyle w:val="VerbatimChar"/>
+        </w:rPr>
+        <w:t xml:space="preserve">## parametric, : pseudoinverse used at 1919</w:t>
+      </w:r>
+    </w:p>
+    <w:p>
+      <w:pPr>
+        <w:pStyle w:val="SourceCode"/>
+      </w:pPr>
+      <w:r>
+        <w:rPr>
+          <w:rStyle w:val="VerbatimChar"/>
+        </w:rPr>
+        <w:t xml:space="preserve">## Warning in simpleLoess(y, x, w, span, degree = degree, parametric =</w:t>
+      </w:r>
+      <w:r>
+        <w:br/>
+      </w:r>
+      <w:r>
+        <w:rPr>
+          <w:rStyle w:val="VerbatimChar"/>
+        </w:rPr>
+        <w:t xml:space="preserve">## parametric, : neighborhood radius 1896</w:t>
+      </w:r>
+    </w:p>
+    <w:p>
+      <w:pPr>
+        <w:pStyle w:val="SourceCode"/>
+      </w:pPr>
+      <w:r>
+        <w:rPr>
+          <w:rStyle w:val="VerbatimChar"/>
+        </w:rPr>
+        <w:t xml:space="preserve">## Warning in simpleLoess(y, x, w, span, degree = degree, parametric =</w:t>
+      </w:r>
+      <w:r>
+        <w:br/>
+      </w:r>
+      <w:r>
+        <w:rPr>
+          <w:rStyle w:val="VerbatimChar"/>
+        </w:rPr>
+        <w:t xml:space="preserve">## parametric, : reciprocal condition number 0</w:t>
+      </w:r>
+    </w:p>
+    <w:p>
+      <w:pPr>
+        <w:pStyle w:val="SourceCode"/>
+      </w:pPr>
+      <w:r>
+        <w:rPr>
+          <w:rStyle w:val="VerbatimChar"/>
+        </w:rPr>
+        <w:t xml:space="preserve">## Warning in simpleLoess(y, x, w, span, degree = degree, parametric =</w:t>
+      </w:r>
+      <w:r>
+        <w:br/>
+      </w:r>
+      <w:r>
+        <w:rPr>
+          <w:rStyle w:val="VerbatimChar"/>
+        </w:rPr>
+        <w:t xml:space="preserve">## parametric, : There are other near singularities as well. 2.7561e+005</w:t>
+      </w:r>
+    </w:p>
+    <w:p>
+      <w:pPr>
+        <w:pStyle w:val="SourceCode"/>
+      </w:pPr>
+      <w:r>
+        <w:rPr>
+          <w:rStyle w:val="VerbatimChar"/>
+        </w:rPr>
+        <w:t xml:space="preserve">## Warning in predLoess(object$y, object$x, newx = if</w:t>
+      </w:r>
+      <w:r>
+        <w:br/>
+      </w:r>
+      <w:r>
+        <w:rPr>
+          <w:rStyle w:val="VerbatimChar"/>
+        </w:rPr>
+        <w:t xml:space="preserve">## (is.null(newdata)) object$x else if (is.data.frame(newdata))</w:t>
+      </w:r>
+      <w:r>
+        <w:br/>
+      </w:r>
+      <w:r>
+        <w:rPr>
+          <w:rStyle w:val="VerbatimChar"/>
+        </w:rPr>
+        <w:t xml:space="preserve">## as.matrix(model.frame(delete.response(terms(object)), : span too small. fewer</w:t>
+      </w:r>
+      <w:r>
+        <w:br/>
+      </w:r>
+      <w:r>
+        <w:rPr>
+          <w:rStyle w:val="VerbatimChar"/>
+        </w:rPr>
+        <w:t xml:space="preserve">## data values than degrees of freedom.</w:t>
+      </w:r>
+    </w:p>
+    <w:p>
+      <w:pPr>
+        <w:pStyle w:val="SourceCode"/>
+      </w:pPr>
+      <w:r>
+        <w:rPr>
+          <w:rStyle w:val="VerbatimChar"/>
+        </w:rPr>
+        <w:t xml:space="preserve">## Warning in predLoess(object$y, object$x, newx = if</w:t>
+      </w:r>
+      <w:r>
+        <w:br/>
+      </w:r>
+      <w:r>
+        <w:rPr>
+          <w:rStyle w:val="VerbatimChar"/>
+        </w:rPr>
+        <w:t xml:space="preserve">## (is.null(newdata)) object$x else if (is.data.frame(newdata))</w:t>
+      </w:r>
+      <w:r>
+        <w:br/>
+      </w:r>
+      <w:r>
+        <w:rPr>
+          <w:rStyle w:val="VerbatimChar"/>
+        </w:rPr>
+        <w:t xml:space="preserve">## as.matrix(model.frame(delete.response(terms(object)), : pseudoinverse used at</w:t>
+      </w:r>
+      <w:r>
+        <w:br/>
+      </w:r>
+      <w:r>
+        <w:rPr>
+          <w:rStyle w:val="VerbatimChar"/>
+        </w:rPr>
+        <w:t xml:space="preserve">## 1919</w:t>
+      </w:r>
+    </w:p>
+    <w:p>
+      <w:pPr>
+        <w:pStyle w:val="SourceCode"/>
+      </w:pPr>
+      <w:r>
+        <w:rPr>
+          <w:rStyle w:val="VerbatimChar"/>
+        </w:rPr>
+        <w:t xml:space="preserve">## Warning in predLoess(object$y, object$x, newx = if</w:t>
+      </w:r>
+      <w:r>
+        <w:br/>
+      </w:r>
+      <w:r>
+        <w:rPr>
+          <w:rStyle w:val="VerbatimChar"/>
+        </w:rPr>
+        <w:t xml:space="preserve">## (is.null(newdata)) object$x else if (is.data.frame(newdata))</w:t>
+      </w:r>
+      <w:r>
+        <w:br/>
+      </w:r>
+      <w:r>
+        <w:rPr>
+          <w:rStyle w:val="VerbatimChar"/>
+        </w:rPr>
+        <w:t xml:space="preserve">## as.matrix(model.frame(delete.response(terms(object)), : neighborhood radius 1896</w:t>
+      </w:r>
+    </w:p>
+    <w:p>
+      <w:pPr>
+        <w:pStyle w:val="SourceCode"/>
+      </w:pPr>
+      <w:r>
+        <w:rPr>
+          <w:rStyle w:val="VerbatimChar"/>
+        </w:rPr>
+        <w:t xml:space="preserve">## Warning in predLoess(object$y, object$x, newx = if</w:t>
+      </w:r>
+      <w:r>
+        <w:br/>
+      </w:r>
+      <w:r>
+        <w:rPr>
+          <w:rStyle w:val="VerbatimChar"/>
+        </w:rPr>
+        <w:t xml:space="preserve">## (is.null(newdata)) object$x else if (is.data.frame(newdata))</w:t>
+      </w:r>
+      <w:r>
+        <w:br/>
+      </w:r>
+      <w:r>
+        <w:rPr>
+          <w:rStyle w:val="VerbatimChar"/>
+        </w:rPr>
+        <w:t xml:space="preserve">## as.matrix(model.frame(delete.response(terms(object)), : reciprocal condition</w:t>
+      </w:r>
+      <w:r>
+        <w:br/>
+      </w:r>
+      <w:r>
+        <w:rPr>
+          <w:rStyle w:val="VerbatimChar"/>
+        </w:rPr>
+        <w:t xml:space="preserve">## number 0</w:t>
+      </w:r>
+    </w:p>
+    <w:p>
+      <w:pPr>
+        <w:pStyle w:val="SourceCode"/>
+      </w:pPr>
+      <w:r>
+        <w:rPr>
+          <w:rStyle w:val="VerbatimChar"/>
+        </w:rPr>
+        <w:t xml:space="preserve">## Warning in predLoess(object$y, object$x, newx = if</w:t>
+      </w:r>
+      <w:r>
+        <w:br/>
+      </w:r>
+      <w:r>
+        <w:rPr>
+          <w:rStyle w:val="VerbatimChar"/>
+        </w:rPr>
+        <w:t xml:space="preserve">## (is.null(newdata)) object$x else if (is.data.frame(newdata))</w:t>
+      </w:r>
+      <w:r>
+        <w:br/>
+      </w:r>
+      <w:r>
+        <w:rPr>
+          <w:rStyle w:val="VerbatimChar"/>
+        </w:rPr>
+        <w:t xml:space="preserve">## as.matrix(model.frame(delete.response(terms(object)), : There are other near</w:t>
+      </w:r>
+      <w:r>
+        <w:br/>
+      </w:r>
+      <w:r>
+        <w:rPr>
+          <w:rStyle w:val="VerbatimChar"/>
+        </w:rPr>
+        <w:t xml:space="preserve">## singularities as well. 2.7561e+005</w:t>
+      </w:r>
+    </w:p>
+    <w:p>
+      <w:pPr>
+        <w:pStyle w:val="SourceCode"/>
+      </w:pPr>
+      <w:r>
+        <w:rPr>
+          <w:rStyle w:val="VerbatimChar"/>
+        </w:rPr>
+        <w:t xml:space="preserve">## Warning in simpleLoess(y, x, w, span, degree = degree, parametric =</w:t>
+      </w:r>
+      <w:r>
+        <w:br/>
+      </w:r>
+      <w:r>
+        <w:rPr>
+          <w:rStyle w:val="VerbatimChar"/>
+        </w:rPr>
+        <w:t xml:space="preserve">## parametric, : span too small. fewer data values than degrees of freedom.</w:t>
+      </w:r>
+    </w:p>
+    <w:p>
+      <w:pPr>
+        <w:pStyle w:val="SourceCode"/>
+      </w:pPr>
+      <w:r>
+        <w:rPr>
+          <w:rStyle w:val="VerbatimChar"/>
+        </w:rPr>
+        <w:t xml:space="preserve">## Warning in simpleLoess(y, x, w, span, degree = degree, parametric =</w:t>
+      </w:r>
+      <w:r>
+        <w:br/>
+      </w:r>
+      <w:r>
+        <w:rPr>
+          <w:rStyle w:val="VerbatimChar"/>
+        </w:rPr>
+        <w:t xml:space="preserve">## parametric, : pseudoinverse used at 2170</w:t>
+      </w:r>
+    </w:p>
+    <w:p>
+      <w:pPr>
+        <w:pStyle w:val="SourceCode"/>
+      </w:pPr>
+      <w:r>
+        <w:rPr>
+          <w:rStyle w:val="VerbatimChar"/>
+        </w:rPr>
+        <w:t xml:space="preserve">## Warning in simpleLoess(y, x, w, span, degree = degree, parametric =</w:t>
+      </w:r>
+      <w:r>
+        <w:br/>
+      </w:r>
+      <w:r>
+        <w:rPr>
+          <w:rStyle w:val="VerbatimChar"/>
+        </w:rPr>
+        <w:t xml:space="preserve">## parametric, : neighborhood radius 1107</w:t>
+      </w:r>
+    </w:p>
+    <w:p>
+      <w:pPr>
+        <w:pStyle w:val="SourceCode"/>
+      </w:pPr>
+      <w:r>
+        <w:rPr>
+          <w:rStyle w:val="VerbatimChar"/>
+        </w:rPr>
+        <w:t xml:space="preserve">## Warning in simpleLoess(y, x, w, span, degree = degree, parametric =</w:t>
+      </w:r>
+      <w:r>
+        <w:br/>
+      </w:r>
+      <w:r>
+        <w:rPr>
+          <w:rStyle w:val="VerbatimChar"/>
+        </w:rPr>
+        <w:t xml:space="preserve">## parametric, : reciprocal condition number 0</w:t>
+      </w:r>
+    </w:p>
+    <w:p>
+      <w:pPr>
+        <w:pStyle w:val="SourceCode"/>
+      </w:pPr>
+      <w:r>
+        <w:rPr>
+          <w:rStyle w:val="VerbatimChar"/>
+        </w:rPr>
+        <w:t xml:space="preserve">## Warning in simpleLoess(y, x, w, span, degree = degree, parametric =</w:t>
+      </w:r>
+      <w:r>
+        <w:br/>
+      </w:r>
+      <w:r>
+        <w:rPr>
+          <w:rStyle w:val="VerbatimChar"/>
+        </w:rPr>
+        <w:t xml:space="preserve">## parametric, : There are other near singularities as well. 1.7451e+006</w:t>
+      </w:r>
+    </w:p>
+    <w:p>
+      <w:pPr>
+        <w:pStyle w:val="SourceCode"/>
+      </w:pPr>
+      <w:r>
+        <w:rPr>
+          <w:rStyle w:val="VerbatimChar"/>
+        </w:rPr>
+        <w:t xml:space="preserve">## Warning in predLoess(object$y, object$x, newx = if</w:t>
+      </w:r>
+      <w:r>
+        <w:br/>
+      </w:r>
+      <w:r>
+        <w:rPr>
+          <w:rStyle w:val="VerbatimChar"/>
+        </w:rPr>
+        <w:t xml:space="preserve">## (is.null(newdata)) object$x else if (is.data.frame(newdata))</w:t>
+      </w:r>
+      <w:r>
+        <w:br/>
+      </w:r>
+      <w:r>
+        <w:rPr>
+          <w:rStyle w:val="VerbatimChar"/>
+        </w:rPr>
+        <w:t xml:space="preserve">## as.matrix(model.frame(delete.response(terms(object)), : span too small. fewer</w:t>
+      </w:r>
+      <w:r>
+        <w:br/>
+      </w:r>
+      <w:r>
+        <w:rPr>
+          <w:rStyle w:val="VerbatimChar"/>
+        </w:rPr>
+        <w:t xml:space="preserve">## data values than degrees of freedom.</w:t>
+      </w:r>
+    </w:p>
+    <w:p>
+      <w:pPr>
+        <w:pStyle w:val="SourceCode"/>
+      </w:pPr>
+      <w:r>
+        <w:rPr>
+          <w:rStyle w:val="VerbatimChar"/>
+        </w:rPr>
+        <w:t xml:space="preserve">## Warning in predLoess(object$y, object$x, newx = if</w:t>
+      </w:r>
+      <w:r>
+        <w:br/>
+      </w:r>
+      <w:r>
+        <w:rPr>
+          <w:rStyle w:val="VerbatimChar"/>
+        </w:rPr>
+        <w:t xml:space="preserve">## (is.null(newdata)) object$x else if (is.data.frame(newdata))</w:t>
+      </w:r>
+      <w:r>
+        <w:br/>
+      </w:r>
+      <w:r>
+        <w:rPr>
+          <w:rStyle w:val="VerbatimChar"/>
+        </w:rPr>
+        <w:t xml:space="preserve">## as.matrix(model.frame(delete.response(terms(object)), : pseudoinverse used at</w:t>
+      </w:r>
+      <w:r>
+        <w:br/>
+      </w:r>
+      <w:r>
+        <w:rPr>
+          <w:rStyle w:val="VerbatimChar"/>
+        </w:rPr>
+        <w:t xml:space="preserve">## 2170</w:t>
+      </w:r>
+    </w:p>
+    <w:p>
+      <w:pPr>
+        <w:pStyle w:val="SourceCode"/>
+      </w:pPr>
+      <w:r>
+        <w:rPr>
+          <w:rStyle w:val="VerbatimChar"/>
+        </w:rPr>
+        <w:t xml:space="preserve">## Warning in predLoess(object$y, object$x, newx = if</w:t>
+      </w:r>
+      <w:r>
+        <w:br/>
+      </w:r>
+      <w:r>
+        <w:rPr>
+          <w:rStyle w:val="VerbatimChar"/>
+        </w:rPr>
+        <w:t xml:space="preserve">## (is.null(newdata)) object$x else if (is.data.frame(newdata))</w:t>
+      </w:r>
+      <w:r>
+        <w:br/>
+      </w:r>
+      <w:r>
+        <w:rPr>
+          <w:rStyle w:val="VerbatimChar"/>
+        </w:rPr>
+        <w:t xml:space="preserve">## as.matrix(model.frame(delete.response(terms(object)), : neighborhood radius 1107</w:t>
+      </w:r>
+    </w:p>
+    <w:p>
+      <w:pPr>
+        <w:pStyle w:val="SourceCode"/>
+      </w:pPr>
+      <w:r>
+        <w:rPr>
+          <w:rStyle w:val="VerbatimChar"/>
+        </w:rPr>
+        <w:t xml:space="preserve">## Warning in predLoess(object$y, object$x, newx = if</w:t>
+      </w:r>
+      <w:r>
+        <w:br/>
+      </w:r>
+      <w:r>
+        <w:rPr>
+          <w:rStyle w:val="VerbatimChar"/>
+        </w:rPr>
+        <w:t xml:space="preserve">## (is.null(newdata)) object$x else if (is.data.frame(newdata))</w:t>
+      </w:r>
+      <w:r>
+        <w:br/>
+      </w:r>
+      <w:r>
+        <w:rPr>
+          <w:rStyle w:val="VerbatimChar"/>
+        </w:rPr>
+        <w:t xml:space="preserve">## as.matrix(model.frame(delete.response(terms(object)), : reciprocal condition</w:t>
+      </w:r>
+      <w:r>
+        <w:br/>
+      </w:r>
+      <w:r>
+        <w:rPr>
+          <w:rStyle w:val="VerbatimChar"/>
+        </w:rPr>
+        <w:t xml:space="preserve">## number 0</w:t>
+      </w:r>
+    </w:p>
+    <w:p>
+      <w:pPr>
+        <w:pStyle w:val="SourceCode"/>
+      </w:pPr>
+      <w:r>
+        <w:rPr>
+          <w:rStyle w:val="VerbatimChar"/>
+        </w:rPr>
+        <w:t xml:space="preserve">## Warning in predLoess(object$y, object$x, newx = if</w:t>
+      </w:r>
+      <w:r>
+        <w:br/>
+      </w:r>
+      <w:r>
+        <w:rPr>
+          <w:rStyle w:val="VerbatimChar"/>
+        </w:rPr>
+        <w:t xml:space="preserve">## (is.null(newdata)) object$x else if (is.data.frame(newdata))</w:t>
+      </w:r>
+      <w:r>
+        <w:br/>
+      </w:r>
+      <w:r>
+        <w:rPr>
+          <w:rStyle w:val="VerbatimChar"/>
+        </w:rPr>
+        <w:t xml:space="preserve">## as.matrix(model.frame(delete.response(terms(object)), : There are other near</w:t>
+      </w:r>
+      <w:r>
+        <w:br/>
+      </w:r>
+      <w:r>
+        <w:rPr>
+          <w:rStyle w:val="VerbatimChar"/>
+        </w:rPr>
+        <w:t xml:space="preserve">## singularities as well. 1.7451e+006</w:t>
+      </w:r>
+    </w:p>
+    <w:p>
+      <w:pPr>
+        <w:pStyle w:val="SourceCode"/>
+      </w:pPr>
+      <w:r>
+        <w:rPr>
+          <w:rStyle w:val="VerbatimChar"/>
+        </w:rPr>
+        <w:t xml:space="preserve">## Warning in simpleLoess(y, x, w, span, degree = degree, parametric =</w:t>
+      </w:r>
+      <w:r>
+        <w:br/>
+      </w:r>
+      <w:r>
+        <w:rPr>
+          <w:rStyle w:val="VerbatimChar"/>
+        </w:rPr>
+        <w:t xml:space="preserve">## parametric, : span too small. fewer data values than degrees of freedom.</w:t>
+      </w:r>
+    </w:p>
+    <w:p>
+      <w:pPr>
+        <w:pStyle w:val="SourceCode"/>
+      </w:pPr>
+      <w:r>
+        <w:rPr>
+          <w:rStyle w:val="VerbatimChar"/>
+        </w:rPr>
+        <w:t xml:space="preserve">## Warning in simpleLoess(y, x, w, span, degree = degree, parametric =</w:t>
+      </w:r>
+      <w:r>
+        <w:br/>
+      </w:r>
+      <w:r>
+        <w:rPr>
+          <w:rStyle w:val="VerbatimChar"/>
+        </w:rPr>
+        <w:t xml:space="preserve">## parametric, : pseudoinverse used at 632.24</w:t>
+      </w:r>
+    </w:p>
+    <w:p>
+      <w:pPr>
+        <w:pStyle w:val="SourceCode"/>
+      </w:pPr>
+      <w:r>
+        <w:rPr>
+          <w:rStyle w:val="VerbatimChar"/>
+        </w:rPr>
+        <w:t xml:space="preserve">## Warning in simpleLoess(y, x, w, span, degree = degree, parametric =</w:t>
+      </w:r>
+      <w:r>
+        <w:br/>
+      </w:r>
+      <w:r>
+        <w:rPr>
+          <w:rStyle w:val="VerbatimChar"/>
+        </w:rPr>
+        <w:t xml:space="preserve">## parametric, : neighborhood radius 2371.8</w:t>
+      </w:r>
+    </w:p>
+    <w:p>
+      <w:pPr>
+        <w:pStyle w:val="SourceCode"/>
+      </w:pPr>
+      <w:r>
+        <w:rPr>
+          <w:rStyle w:val="VerbatimChar"/>
+        </w:rPr>
+        <w:t xml:space="preserve">## Warning in simpleLoess(y, x, w, span, degree = degree, parametric =</w:t>
+      </w:r>
+      <w:r>
+        <w:br/>
+      </w:r>
+      <w:r>
+        <w:rPr>
+          <w:rStyle w:val="VerbatimChar"/>
+        </w:rPr>
+        <w:t xml:space="preserve">## parametric, : reciprocal condition number 0</w:t>
+      </w:r>
+    </w:p>
+    <w:p>
+      <w:pPr>
+        <w:pStyle w:val="SourceCode"/>
+      </w:pPr>
+      <w:r>
+        <w:rPr>
+          <w:rStyle w:val="VerbatimChar"/>
+        </w:rPr>
+        <w:t xml:space="preserve">## Warning in simpleLoess(y, x, w, span, degree = degree, parametric =</w:t>
+      </w:r>
+      <w:r>
+        <w:br/>
+      </w:r>
+      <w:r>
+        <w:rPr>
+          <w:rStyle w:val="VerbatimChar"/>
+        </w:rPr>
+        <w:t xml:space="preserve">## parametric, : There are other near singularities as well. 6.9156e+006</w:t>
+      </w:r>
+    </w:p>
+    <w:p>
+      <w:pPr>
+        <w:pStyle w:val="SourceCode"/>
+      </w:pPr>
+      <w:r>
+        <w:rPr>
+          <w:rStyle w:val="VerbatimChar"/>
+        </w:rPr>
+        <w:t xml:space="preserve">## Warning in predLoess(object$y, object$x, newx = if</w:t>
+      </w:r>
+      <w:r>
+        <w:br/>
+      </w:r>
+      <w:r>
+        <w:rPr>
+          <w:rStyle w:val="VerbatimChar"/>
+        </w:rPr>
+        <w:t xml:space="preserve">## (is.null(newdata)) object$x else if (is.data.frame(newdata))</w:t>
+      </w:r>
+      <w:r>
+        <w:br/>
+      </w:r>
+      <w:r>
+        <w:rPr>
+          <w:rStyle w:val="VerbatimChar"/>
+        </w:rPr>
+        <w:t xml:space="preserve">## as.matrix(model.frame(delete.response(terms(object)), : span too small. fewer</w:t>
+      </w:r>
+      <w:r>
+        <w:br/>
+      </w:r>
+      <w:r>
+        <w:rPr>
+          <w:rStyle w:val="VerbatimChar"/>
+        </w:rPr>
+        <w:t xml:space="preserve">## data values than degrees of freedom.</w:t>
+      </w:r>
+    </w:p>
+    <w:p>
+      <w:pPr>
+        <w:pStyle w:val="SourceCode"/>
+      </w:pPr>
+      <w:r>
+        <w:rPr>
+          <w:rStyle w:val="VerbatimChar"/>
+        </w:rPr>
+        <w:t xml:space="preserve">## Warning in predLoess(object$y, object$x, newx = if</w:t>
+      </w:r>
+      <w:r>
+        <w:br/>
+      </w:r>
+      <w:r>
+        <w:rPr>
+          <w:rStyle w:val="VerbatimChar"/>
+        </w:rPr>
+        <w:t xml:space="preserve">## (is.null(newdata)) object$x else if (is.data.frame(newdata))</w:t>
+      </w:r>
+      <w:r>
+        <w:br/>
+      </w:r>
+      <w:r>
+        <w:rPr>
+          <w:rStyle w:val="VerbatimChar"/>
+        </w:rPr>
+        <w:t xml:space="preserve">## as.matrix(model.frame(delete.response(terms(object)), : pseudoinverse used at</w:t>
+      </w:r>
+      <w:r>
+        <w:br/>
+      </w:r>
+      <w:r>
+        <w:rPr>
+          <w:rStyle w:val="VerbatimChar"/>
+        </w:rPr>
+        <w:t xml:space="preserve">## 632.24</w:t>
+      </w:r>
+    </w:p>
+    <w:p>
+      <w:pPr>
+        <w:pStyle w:val="SourceCode"/>
+      </w:pPr>
+      <w:r>
+        <w:rPr>
+          <w:rStyle w:val="VerbatimChar"/>
+        </w:rPr>
+        <w:t xml:space="preserve">## Warning in predLoess(object$y, object$x, newx = if</w:t>
+      </w:r>
+      <w:r>
+        <w:br/>
+      </w:r>
+      <w:r>
+        <w:rPr>
+          <w:rStyle w:val="VerbatimChar"/>
+        </w:rPr>
+        <w:t xml:space="preserve">## (is.null(newdata)) object$x else if (is.data.frame(newdata))</w:t>
+      </w:r>
+      <w:r>
+        <w:br/>
+      </w:r>
+      <w:r>
+        <w:rPr>
+          <w:rStyle w:val="VerbatimChar"/>
+        </w:rPr>
+        <w:t xml:space="preserve">## as.matrix(model.frame(delete.response(terms(object)), : neighborhood radius</w:t>
+      </w:r>
+      <w:r>
+        <w:br/>
+      </w:r>
+      <w:r>
+        <w:rPr>
+          <w:rStyle w:val="VerbatimChar"/>
+        </w:rPr>
+        <w:t xml:space="preserve">## 2371.8</w:t>
+      </w:r>
+    </w:p>
+    <w:p>
+      <w:pPr>
+        <w:pStyle w:val="SourceCode"/>
+      </w:pPr>
+      <w:r>
+        <w:rPr>
+          <w:rStyle w:val="VerbatimChar"/>
+        </w:rPr>
+        <w:t xml:space="preserve">## Warning in predLoess(object$y, object$x, newx = if</w:t>
+      </w:r>
+      <w:r>
+        <w:br/>
+      </w:r>
+      <w:r>
+        <w:rPr>
+          <w:rStyle w:val="VerbatimChar"/>
+        </w:rPr>
+        <w:t xml:space="preserve">## (is.null(newdata)) object$x else if (is.data.frame(newdata))</w:t>
+      </w:r>
+      <w:r>
+        <w:br/>
+      </w:r>
+      <w:r>
+        <w:rPr>
+          <w:rStyle w:val="VerbatimChar"/>
+        </w:rPr>
+        <w:t xml:space="preserve">## as.matrix(model.frame(delete.response(terms(object)), : reciprocal condition</w:t>
+      </w:r>
+      <w:r>
+        <w:br/>
+      </w:r>
+      <w:r>
+        <w:rPr>
+          <w:rStyle w:val="VerbatimChar"/>
+        </w:rPr>
+        <w:t xml:space="preserve">## number 0</w:t>
+      </w:r>
+    </w:p>
+    <w:p>
+      <w:pPr>
+        <w:pStyle w:val="SourceCode"/>
+      </w:pPr>
+      <w:r>
+        <w:rPr>
+          <w:rStyle w:val="VerbatimChar"/>
+        </w:rPr>
+        <w:t xml:space="preserve">## Warning in predLoess(object$y, object$x, newx = if</w:t>
+      </w:r>
+      <w:r>
+        <w:br/>
+      </w:r>
+      <w:r>
+        <w:rPr>
+          <w:rStyle w:val="VerbatimChar"/>
+        </w:rPr>
+        <w:t xml:space="preserve">## (is.null(newdata)) object$x else if (is.data.frame(newdata))</w:t>
+      </w:r>
+      <w:r>
+        <w:br/>
+      </w:r>
+      <w:r>
+        <w:rPr>
+          <w:rStyle w:val="VerbatimChar"/>
+        </w:rPr>
+        <w:t xml:space="preserve">## as.matrix(model.frame(delete.response(terms(object)), : There are other near</w:t>
+      </w:r>
+      <w:r>
+        <w:br/>
+      </w:r>
+      <w:r>
+        <w:rPr>
+          <w:rStyle w:val="VerbatimChar"/>
+        </w:rPr>
+        <w:t xml:space="preserve">## singularities as well. 6.9156e+006</w:t>
+      </w:r>
+    </w:p>
+    <w:p>
+      <w:pPr>
+        <w:pStyle w:val="SourceCode"/>
+      </w:pPr>
+      <w:r>
+        <w:rPr>
+          <w:rStyle w:val="VerbatimChar"/>
+        </w:rPr>
+        <w:t xml:space="preserve">## Warning in simpleLoess(y, x, w, span, degree = degree, parametric =</w:t>
+      </w:r>
+      <w:r>
+        <w:br/>
+      </w:r>
+      <w:r>
+        <w:rPr>
+          <w:rStyle w:val="VerbatimChar"/>
+        </w:rPr>
+        <w:t xml:space="preserve">## parametric, : span too small. fewer data values than degrees of freedom.</w:t>
+      </w:r>
+    </w:p>
+    <w:p>
+      <w:pPr>
+        <w:pStyle w:val="SourceCode"/>
+      </w:pPr>
+      <w:r>
+        <w:rPr>
+          <w:rStyle w:val="VerbatimChar"/>
+        </w:rPr>
+        <w:t xml:space="preserve">## Warning in simpleLoess(y, x, w, span, degree = degree, parametric =</w:t>
+      </w:r>
+      <w:r>
+        <w:br/>
+      </w:r>
+      <w:r>
+        <w:rPr>
+          <w:rStyle w:val="VerbatimChar"/>
+        </w:rPr>
+        <w:t xml:space="preserve">## parametric, : pseudoinverse used at 977.67</w:t>
+      </w:r>
+    </w:p>
+    <w:p>
+      <w:pPr>
+        <w:pStyle w:val="SourceCode"/>
+      </w:pPr>
+      <w:r>
+        <w:rPr>
+          <w:rStyle w:val="VerbatimChar"/>
+        </w:rPr>
+        <w:t xml:space="preserve">## Warning in simpleLoess(y, x, w, span, degree = degree, parametric =</w:t>
+      </w:r>
+      <w:r>
+        <w:br/>
+      </w:r>
+      <w:r>
+        <w:rPr>
+          <w:rStyle w:val="VerbatimChar"/>
+        </w:rPr>
+        <w:t xml:space="preserve">## parametric, : neighborhood radius 1481.3</w:t>
+      </w:r>
+    </w:p>
+    <w:p>
+      <w:pPr>
+        <w:pStyle w:val="SourceCode"/>
+      </w:pPr>
+      <w:r>
+        <w:rPr>
+          <w:rStyle w:val="VerbatimChar"/>
+        </w:rPr>
+        <w:t xml:space="preserve">## Warning in simpleLoess(y, x, w, span, degree = degree, parametric =</w:t>
+      </w:r>
+      <w:r>
+        <w:br/>
+      </w:r>
+      <w:r>
+        <w:rPr>
+          <w:rStyle w:val="VerbatimChar"/>
+        </w:rPr>
+        <w:t xml:space="preserve">## parametric, : reciprocal condition number 0</w:t>
+      </w:r>
+    </w:p>
+    <w:p>
+      <w:pPr>
+        <w:pStyle w:val="SourceCode"/>
+      </w:pPr>
+      <w:r>
+        <w:rPr>
+          <w:rStyle w:val="VerbatimChar"/>
+        </w:rPr>
+        <w:t xml:space="preserve">## Warning in simpleLoess(y, x, w, span, degree = degree, parametric =</w:t>
+      </w:r>
+      <w:r>
+        <w:br/>
+      </w:r>
+      <w:r>
+        <w:rPr>
+          <w:rStyle w:val="VerbatimChar"/>
+        </w:rPr>
+        <w:t xml:space="preserve">## parametric, : There are other near singularities as well. 1.1788e+007</w:t>
+      </w:r>
+    </w:p>
+    <w:p>
+      <w:pPr>
+        <w:pStyle w:val="SourceCode"/>
+      </w:pPr>
+      <w:r>
+        <w:rPr>
+          <w:rStyle w:val="VerbatimChar"/>
+        </w:rPr>
+        <w:t xml:space="preserve">## Warning in predLoess(object$y, object$x, newx = if</w:t>
+      </w:r>
+      <w:r>
+        <w:br/>
+      </w:r>
+      <w:r>
+        <w:rPr>
+          <w:rStyle w:val="VerbatimChar"/>
+        </w:rPr>
+        <w:t xml:space="preserve">## (is.null(newdata)) object$x else if (is.data.frame(newdata))</w:t>
+      </w:r>
+      <w:r>
+        <w:br/>
+      </w:r>
+      <w:r>
+        <w:rPr>
+          <w:rStyle w:val="VerbatimChar"/>
+        </w:rPr>
+        <w:t xml:space="preserve">## as.matrix(model.frame(delete.response(terms(object)), : span too small. fewer</w:t>
+      </w:r>
+      <w:r>
+        <w:br/>
+      </w:r>
+      <w:r>
+        <w:rPr>
+          <w:rStyle w:val="VerbatimChar"/>
+        </w:rPr>
+        <w:t xml:space="preserve">## data values than degrees of freedom.</w:t>
+      </w:r>
+    </w:p>
+    <w:p>
+      <w:pPr>
+        <w:pStyle w:val="SourceCode"/>
+      </w:pPr>
+      <w:r>
+        <w:rPr>
+          <w:rStyle w:val="VerbatimChar"/>
+        </w:rPr>
+        <w:t xml:space="preserve">## Warning in predLoess(object$y, object$x, newx = if</w:t>
+      </w:r>
+      <w:r>
+        <w:br/>
+      </w:r>
+      <w:r>
+        <w:rPr>
+          <w:rStyle w:val="VerbatimChar"/>
+        </w:rPr>
+        <w:t xml:space="preserve">## (is.null(newdata)) object$x else if (is.data.frame(newdata))</w:t>
+      </w:r>
+      <w:r>
+        <w:br/>
+      </w:r>
+      <w:r>
+        <w:rPr>
+          <w:rStyle w:val="VerbatimChar"/>
+        </w:rPr>
+        <w:t xml:space="preserve">## as.matrix(model.frame(delete.response(terms(object)), : pseudoinverse used at</w:t>
+      </w:r>
+      <w:r>
+        <w:br/>
+      </w:r>
+      <w:r>
+        <w:rPr>
+          <w:rStyle w:val="VerbatimChar"/>
+        </w:rPr>
+        <w:t xml:space="preserve">## 977.67</w:t>
+      </w:r>
+    </w:p>
+    <w:p>
+      <w:pPr>
+        <w:pStyle w:val="SourceCode"/>
+      </w:pPr>
+      <w:r>
+        <w:rPr>
+          <w:rStyle w:val="VerbatimChar"/>
+        </w:rPr>
+        <w:t xml:space="preserve">## Warning in predLoess(object$y, object$x, newx = if</w:t>
+      </w:r>
+      <w:r>
+        <w:br/>
+      </w:r>
+      <w:r>
+        <w:rPr>
+          <w:rStyle w:val="VerbatimChar"/>
+        </w:rPr>
+        <w:t xml:space="preserve">## (is.null(newdata)) object$x else if (is.data.frame(newdata))</w:t>
+      </w:r>
+      <w:r>
+        <w:br/>
+      </w:r>
+      <w:r>
+        <w:rPr>
+          <w:rStyle w:val="VerbatimChar"/>
+        </w:rPr>
+        <w:t xml:space="preserve">## as.matrix(model.frame(delete.response(terms(object)), : neighborhood radius</w:t>
+      </w:r>
+      <w:r>
+        <w:br/>
+      </w:r>
+      <w:r>
+        <w:rPr>
+          <w:rStyle w:val="VerbatimChar"/>
+        </w:rPr>
+        <w:t xml:space="preserve">## 1481.3</w:t>
+      </w:r>
+    </w:p>
+    <w:p>
+      <w:pPr>
+        <w:pStyle w:val="SourceCode"/>
+      </w:pPr>
+      <w:r>
+        <w:rPr>
+          <w:rStyle w:val="VerbatimChar"/>
+        </w:rPr>
+        <w:t xml:space="preserve">## Warning in predLoess(object$y, object$x, newx = if</w:t>
+      </w:r>
+      <w:r>
+        <w:br/>
+      </w:r>
+      <w:r>
+        <w:rPr>
+          <w:rStyle w:val="VerbatimChar"/>
+        </w:rPr>
+        <w:t xml:space="preserve">## (is.null(newdata)) object$x else if (is.data.frame(newdata))</w:t>
+      </w:r>
+      <w:r>
+        <w:br/>
+      </w:r>
+      <w:r>
+        <w:rPr>
+          <w:rStyle w:val="VerbatimChar"/>
+        </w:rPr>
+        <w:t xml:space="preserve">## as.matrix(model.frame(delete.response(terms(object)), : reciprocal condition</w:t>
+      </w:r>
+      <w:r>
+        <w:br/>
+      </w:r>
+      <w:r>
+        <w:rPr>
+          <w:rStyle w:val="VerbatimChar"/>
+        </w:rPr>
+        <w:t xml:space="preserve">## number 0</w:t>
+      </w:r>
+    </w:p>
+    <w:p>
+      <w:pPr>
+        <w:pStyle w:val="SourceCode"/>
+      </w:pPr>
+      <w:r>
+        <w:rPr>
+          <w:rStyle w:val="VerbatimChar"/>
+        </w:rPr>
+        <w:t xml:space="preserve">## Warning in predLoess(object$y, object$x, newx = if</w:t>
+      </w:r>
+      <w:r>
+        <w:br/>
+      </w:r>
+      <w:r>
+        <w:rPr>
+          <w:rStyle w:val="VerbatimChar"/>
+        </w:rPr>
+        <w:t xml:space="preserve">## (is.null(newdata)) object$x else if (is.data.frame(newdata))</w:t>
+      </w:r>
+      <w:r>
+        <w:br/>
+      </w:r>
+      <w:r>
+        <w:rPr>
+          <w:rStyle w:val="VerbatimChar"/>
+        </w:rPr>
+        <w:t xml:space="preserve">## as.matrix(model.frame(delete.response(terms(object)), : There are other near</w:t>
+      </w:r>
+      <w:r>
+        <w:br/>
+      </w:r>
+      <w:r>
+        <w:rPr>
+          <w:rStyle w:val="VerbatimChar"/>
+        </w:rPr>
+        <w:t xml:space="preserve">## singularities as well. 1.1788e+007</w:t>
+      </w:r>
+    </w:p>
+    <w:p>
+      <w:pPr>
+        <w:pStyle w:val="SourceCode"/>
+      </w:pPr>
+      <w:r>
+        <w:rPr>
+          <w:rStyle w:val="VerbatimChar"/>
+        </w:rPr>
+        <w:t xml:space="preserve">## Warning in simpleLoess(y, x, w, span, degree = degree, parametric =</w:t>
+      </w:r>
+      <w:r>
+        <w:br/>
+      </w:r>
+      <w:r>
+        <w:rPr>
+          <w:rStyle w:val="VerbatimChar"/>
+        </w:rPr>
+        <w:t xml:space="preserve">## parametric, : span too small. fewer data values than degrees of freedom.</w:t>
+      </w:r>
+    </w:p>
+    <w:p>
+      <w:pPr>
+        <w:pStyle w:val="SourceCode"/>
+      </w:pPr>
+      <w:r>
+        <w:rPr>
+          <w:rStyle w:val="VerbatimChar"/>
+        </w:rPr>
+        <w:t xml:space="preserve">## Warning in simpleLoess(y, x, w, span, degree = degree, parametric =</w:t>
+      </w:r>
+      <w:r>
+        <w:br/>
+      </w:r>
+      <w:r>
+        <w:rPr>
+          <w:rStyle w:val="VerbatimChar"/>
+        </w:rPr>
+        <w:t xml:space="preserve">## parametric, : pseudoinverse used at 1329</w:t>
+      </w:r>
+    </w:p>
+    <w:p>
+      <w:pPr>
+        <w:pStyle w:val="SourceCode"/>
+      </w:pPr>
+      <w:r>
+        <w:rPr>
+          <w:rStyle w:val="VerbatimChar"/>
+        </w:rPr>
+        <w:t xml:space="preserve">## Warning in simpleLoess(y, x, w, span, degree = degree, parametric =</w:t>
+      </w:r>
+      <w:r>
+        <w:br/>
+      </w:r>
+      <w:r>
+        <w:rPr>
+          <w:rStyle w:val="VerbatimChar"/>
+        </w:rPr>
+        <w:t xml:space="preserve">## parametric, : neighborhood radius 1409</w:t>
+      </w:r>
+    </w:p>
+    <w:p>
+      <w:pPr>
+        <w:pStyle w:val="SourceCode"/>
+      </w:pPr>
+      <w:r>
+        <w:rPr>
+          <w:rStyle w:val="VerbatimChar"/>
+        </w:rPr>
+        <w:t xml:space="preserve">## Warning in simpleLoess(y, x, w, span, degree = degree, parametric =</w:t>
+      </w:r>
+      <w:r>
+        <w:br/>
+      </w:r>
+      <w:r>
+        <w:rPr>
+          <w:rStyle w:val="VerbatimChar"/>
+        </w:rPr>
+        <w:t xml:space="preserve">## parametric, : reciprocal condition number 0</w:t>
+      </w:r>
+    </w:p>
+    <w:p>
+      <w:pPr>
+        <w:pStyle w:val="SourceCode"/>
+      </w:pPr>
+      <w:r>
+        <w:rPr>
+          <w:rStyle w:val="VerbatimChar"/>
+        </w:rPr>
+        <w:t xml:space="preserve">## Warning in simpleLoess(y, x, w, span, degree = degree, parametric =</w:t>
+      </w:r>
+      <w:r>
+        <w:br/>
+      </w:r>
+      <w:r>
+        <w:rPr>
+          <w:rStyle w:val="VerbatimChar"/>
+        </w:rPr>
+        <w:t xml:space="preserve">## parametric, : There are other near singularities as well. 6.9539e+006</w:t>
+      </w:r>
+    </w:p>
+    <w:p>
+      <w:pPr>
+        <w:pStyle w:val="SourceCode"/>
+      </w:pPr>
+      <w:r>
+        <w:rPr>
+          <w:rStyle w:val="VerbatimChar"/>
+        </w:rPr>
+        <w:t xml:space="preserve">## Warning in predLoess(object$y, object$x, newx = if</w:t>
+      </w:r>
+      <w:r>
+        <w:br/>
+      </w:r>
+      <w:r>
+        <w:rPr>
+          <w:rStyle w:val="VerbatimChar"/>
+        </w:rPr>
+        <w:t xml:space="preserve">## (is.null(newdata)) object$x else if (is.data.frame(newdata))</w:t>
+      </w:r>
+      <w:r>
+        <w:br/>
+      </w:r>
+      <w:r>
+        <w:rPr>
+          <w:rStyle w:val="VerbatimChar"/>
+        </w:rPr>
+        <w:t xml:space="preserve">## as.matrix(model.frame(delete.response(terms(object)), : span too small. fewer</w:t>
+      </w:r>
+      <w:r>
+        <w:br/>
+      </w:r>
+      <w:r>
+        <w:rPr>
+          <w:rStyle w:val="VerbatimChar"/>
+        </w:rPr>
+        <w:t xml:space="preserve">## data values than degrees of freedom.</w:t>
+      </w:r>
+    </w:p>
+    <w:p>
+      <w:pPr>
+        <w:pStyle w:val="SourceCode"/>
+      </w:pPr>
+      <w:r>
+        <w:rPr>
+          <w:rStyle w:val="VerbatimChar"/>
+        </w:rPr>
+        <w:t xml:space="preserve">## Warning in predLoess(object$y, object$x, newx = if</w:t>
+      </w:r>
+      <w:r>
+        <w:br/>
+      </w:r>
+      <w:r>
+        <w:rPr>
+          <w:rStyle w:val="VerbatimChar"/>
+        </w:rPr>
+        <w:t xml:space="preserve">## (is.null(newdata)) object$x else if (is.data.frame(newdata))</w:t>
+      </w:r>
+      <w:r>
+        <w:br/>
+      </w:r>
+      <w:r>
+        <w:rPr>
+          <w:rStyle w:val="VerbatimChar"/>
+        </w:rPr>
+        <w:t xml:space="preserve">## as.matrix(model.frame(delete.response(terms(object)), : pseudoinverse used at</w:t>
+      </w:r>
+      <w:r>
+        <w:br/>
+      </w:r>
+      <w:r>
+        <w:rPr>
+          <w:rStyle w:val="VerbatimChar"/>
+        </w:rPr>
+        <w:t xml:space="preserve">## 1329</w:t>
+      </w:r>
+    </w:p>
+    <w:p>
+      <w:pPr>
+        <w:pStyle w:val="SourceCode"/>
+      </w:pPr>
+      <w:r>
+        <w:rPr>
+          <w:rStyle w:val="VerbatimChar"/>
+        </w:rPr>
+        <w:t xml:space="preserve">## Warning in predLoess(object$y, object$x, newx = if</w:t>
+      </w:r>
+      <w:r>
+        <w:br/>
+      </w:r>
+      <w:r>
+        <w:rPr>
+          <w:rStyle w:val="VerbatimChar"/>
+        </w:rPr>
+        <w:t xml:space="preserve">## (is.null(newdata)) object$x else if (is.data.frame(newdata))</w:t>
+      </w:r>
+      <w:r>
+        <w:br/>
+      </w:r>
+      <w:r>
+        <w:rPr>
+          <w:rStyle w:val="VerbatimChar"/>
+        </w:rPr>
+        <w:t xml:space="preserve">## as.matrix(model.frame(delete.response(terms(object)), : neighborhood radius 1409</w:t>
+      </w:r>
+    </w:p>
+    <w:p>
+      <w:pPr>
+        <w:pStyle w:val="SourceCode"/>
+      </w:pPr>
+      <w:r>
+        <w:rPr>
+          <w:rStyle w:val="VerbatimChar"/>
+        </w:rPr>
+        <w:t xml:space="preserve">## Warning in predLoess(object$y, object$x, newx = if</w:t>
+      </w:r>
+      <w:r>
+        <w:br/>
+      </w:r>
+      <w:r>
+        <w:rPr>
+          <w:rStyle w:val="VerbatimChar"/>
+        </w:rPr>
+        <w:t xml:space="preserve">## (is.null(newdata)) object$x else if (is.data.frame(newdata))</w:t>
+      </w:r>
+      <w:r>
+        <w:br/>
+      </w:r>
+      <w:r>
+        <w:rPr>
+          <w:rStyle w:val="VerbatimChar"/>
+        </w:rPr>
+        <w:t xml:space="preserve">## as.matrix(model.frame(delete.response(terms(object)), : reciprocal condition</w:t>
+      </w:r>
+      <w:r>
+        <w:br/>
+      </w:r>
+      <w:r>
+        <w:rPr>
+          <w:rStyle w:val="VerbatimChar"/>
+        </w:rPr>
+        <w:t xml:space="preserve">## number 0</w:t>
+      </w:r>
+    </w:p>
+    <w:p>
+      <w:pPr>
+        <w:pStyle w:val="SourceCode"/>
+      </w:pPr>
+      <w:r>
+        <w:rPr>
+          <w:rStyle w:val="VerbatimChar"/>
+        </w:rPr>
+        <w:t xml:space="preserve">## Warning in predLoess(object$y, object$x, newx = if</w:t>
+      </w:r>
+      <w:r>
+        <w:br/>
+      </w:r>
+      <w:r>
+        <w:rPr>
+          <w:rStyle w:val="VerbatimChar"/>
+        </w:rPr>
+        <w:t xml:space="preserve">## (is.null(newdata)) object$x else if (is.data.frame(newdata))</w:t>
+      </w:r>
+      <w:r>
+        <w:br/>
+      </w:r>
+      <w:r>
+        <w:rPr>
+          <w:rStyle w:val="VerbatimChar"/>
+        </w:rPr>
+        <w:t xml:space="preserve">## as.matrix(model.frame(delete.response(terms(object)), : There are other near</w:t>
+      </w:r>
+      <w:r>
+        <w:br/>
+      </w:r>
+      <w:r>
+        <w:rPr>
+          <w:rStyle w:val="VerbatimChar"/>
+        </w:rPr>
+        <w:t xml:space="preserve">## singularities as well. 6.9539e+006</w:t>
+      </w:r>
+    </w:p>
+    <w:p>
+      <w:pPr>
+        <w:pStyle w:val="SourceCode"/>
+      </w:pPr>
+      <w:r>
+        <w:rPr>
+          <w:rStyle w:val="VerbatimChar"/>
+        </w:rPr>
+        <w:t xml:space="preserve">## Warning in max(ids, na.rm = TRUE): no non-missing arguments to max; returning -</w:t>
+      </w:r>
+      <w:r>
+        <w:br/>
+      </w:r>
+      <w:r>
+        <w:rPr>
+          <w:rStyle w:val="VerbatimChar"/>
+        </w:rPr>
+        <w:t xml:space="preserve">## Inf</w:t>
+      </w:r>
+      <w:r>
+        <w:br/>
+      </w:r>
+      <w:r>
+        <w:br/>
+      </w:r>
+      <w:r>
+        <w:rPr>
+          <w:rStyle w:val="VerbatimChar"/>
+        </w:rPr>
+        <w:t xml:space="preserve">## Warning in max(ids, na.rm = TRUE): no non-missing arguments to max; returning -</w:t>
+      </w:r>
+      <w:r>
+        <w:br/>
+      </w:r>
+      <w:r>
+        <w:rPr>
+          <w:rStyle w:val="VerbatimChar"/>
+        </w:rPr>
+        <w:t xml:space="preserve">## Inf</w:t>
+      </w:r>
+      <w:r>
+        <w:br/>
+      </w:r>
+      <w:r>
+        <w:br/>
+      </w:r>
+      <w:r>
+        <w:rPr>
+          <w:rStyle w:val="VerbatimChar"/>
+        </w:rPr>
+        <w:t xml:space="preserve">## Warning in max(ids, na.rm = TRUE): no non-missing arguments to max; returning -</w:t>
+      </w:r>
+      <w:r>
+        <w:br/>
+      </w:r>
+      <w:r>
+        <w:rPr>
+          <w:rStyle w:val="VerbatimChar"/>
+        </w:rPr>
+        <w:t xml:space="preserve">## Inf</w:t>
+      </w:r>
+      <w:r>
+        <w:br/>
+      </w:r>
+      <w:r>
+        <w:br/>
+      </w:r>
+      <w:r>
+        <w:rPr>
+          <w:rStyle w:val="VerbatimChar"/>
+        </w:rPr>
+        <w:t xml:space="preserve">## Warning in max(ids, na.rm = TRUE): no non-missing arguments to max; returning -</w:t>
+      </w:r>
+      <w:r>
+        <w:br/>
+      </w:r>
+      <w:r>
+        <w:rPr>
+          <w:rStyle w:val="VerbatimChar"/>
+        </w:rPr>
+        <w:t xml:space="preserve">## Inf</w:t>
+      </w:r>
+      <w:r>
+        <w:br/>
+      </w:r>
+      <w:r>
+        <w:br/>
+      </w:r>
+      <w:r>
+        <w:rPr>
+          <w:rStyle w:val="VerbatimChar"/>
+        </w:rPr>
+        <w:t xml:space="preserve">## Warning in max(ids, na.rm = TRUE): no non-missing arguments to max; returning -</w:t>
+      </w:r>
+      <w:r>
+        <w:br/>
+      </w:r>
+      <w:r>
+        <w:rPr>
+          <w:rStyle w:val="VerbatimChar"/>
+        </w:rPr>
+        <w:t xml:space="preserve">## Inf</w:t>
+      </w:r>
+      <w:r>
+        <w:br/>
+      </w:r>
+      <w:r>
+        <w:br/>
+      </w:r>
+      <w:r>
+        <w:rPr>
+          <w:rStyle w:val="VerbatimChar"/>
+        </w:rPr>
+        <w:t xml:space="preserve">## Warning in max(ids, na.rm = TRUE): no non-missing arguments to max; returning -</w:t>
+      </w:r>
+      <w:r>
+        <w:br/>
+      </w:r>
+      <w:r>
+        <w:rPr>
+          <w:rStyle w:val="VerbatimChar"/>
+        </w:rPr>
+        <w:t xml:space="preserve">## Inf</w:t>
+      </w:r>
+      <w:r>
+        <w:br/>
+      </w:r>
+      <w:r>
+        <w:br/>
+      </w:r>
+      <w:r>
+        <w:rPr>
+          <w:rStyle w:val="VerbatimChar"/>
+        </w:rPr>
+        <w:t xml:space="preserve">## Warning in max(ids, na.rm = TRUE): no non-missing arguments to max; returning -</w:t>
+      </w:r>
+      <w:r>
+        <w:br/>
+      </w:r>
+      <w:r>
+        <w:rPr>
+          <w:rStyle w:val="VerbatimChar"/>
+        </w:rPr>
+        <w:t xml:space="preserve">## Inf</w:t>
+      </w:r>
+    </w:p>
+    <w:p>
+      <w:pPr>
+        <w:pStyle w:val="FirstParagraph"/>
+      </w:pPr>
+      <w:r>
+        <w:drawing>
+          <wp:inline>
+            <wp:extent cx="4620126" cy="3696101"/>
+            <wp:effectExtent b="0" l="0" r="0" t="0"/>
+            <wp:docPr descr="" title="" id="1" name="Picture"/>
+            <a:graphic>
+              <a:graphicData uri="http://schemas.openxmlformats.org/drawingml/2006/picture">
+                <pic:pic>
+                  <pic:nvPicPr>
+                    <pic:cNvPr descr="Analysis_Report_files/figure-docx/unnamed-chunk-1-1.png" id="0" name="Picture"/>
+                    <pic:cNvPicPr>
+                      <a:picLocks noChangeArrowheads="1" noChangeAspect="1"/>
+                    </pic:cNvPicPr>
+                  </pic:nvPicPr>
+                  <pic:blipFill>
+                    <a:blip r:embed="rId23"/>
+                    <a:stretch>
+                      <a:fillRect/>
+                    </a:stretch>
+                  </pic:blipFill>
+                  <pic:spPr bwMode="auto">
+                    <a:xfrm>
+                      <a:off x="0" y="0"/>
+                      <a:ext cx="4620126" cy="3696101"/>
+                    </a:xfrm>
+                    <a:prstGeom prst="rect">
+                      <a:avLst/>
+                    </a:prstGeom>
+                    <a:noFill/>
+                    <a:ln w="9525">
+                      <a:noFill/>
+                      <a:headEnd/>
+                      <a:tailEnd/>
+                    </a:ln>
+                  </pic:spPr>
+                </pic:pic>
+              </a:graphicData>
+            </a:graphic>
+          </wp:inline>
+        </w:drawing>
+      </w:r>
     </w:p>
     <w:sectPr/>
   </w:body>

</xml_diff>

<commit_message>
Adding abline's to totalTimeTraining over predTime
</commit_message>
<xml_diff>
--- a/Analysis_Report.docx
+++ b/Analysis_Report.docx
@@ -155,6 +155,23 @@
     </w:p>
     <w:p>
       <w:pPr>
+        <w:pStyle w:val="Compact"/>
+        <w:numPr>
+          <w:numId w:val="1001"/>
+          <w:ilvl w:val="0"/>
+        </w:numPr>
+      </w:pPr>
+      <w:hyperlink w:anchor="collisions-per-scenario">
+        <w:r>
+          <w:rPr>
+            <w:rStyle w:val="Hyperlink"/>
+          </w:rPr>
+          <w:t xml:space="preserve">Collisions per scenario</w:t>
+        </w:r>
+      </w:hyperlink>
+    </w:p>
+    <w:p>
+      <w:pPr>
         <w:pStyle w:val="FirstParagraph"/>
       </w:pPr>
       <w:r>
@@ -184,13 +201,13 @@
         <w:t xml:space="preserve"> </w:t>
       </w:r>
       <w:r>
-        <w:t xml:space="preserve">by Milo Marsfeldt Skovfoged &amp; Alexander Schiller rasmussen. The field of study lies in research on behalf of visually impaired/blind navigation through environments to find an ideal distance and Field of Detection (FOD) for the most progressive travel-route avoiding collisions as much as possible.</w:t>
+        <w:t xml:space="preserve">by Milo Marsfeldt Skovfoged &amp; Alexander Schiller rasmussen. The field of study lies in research on behalf of visually impaired/blind navigation through environments to find an ideal distance and Field of Detection (FOD) for the most progressive travel-route, while avoiding collisions as much as possible.</w:t>
       </w:r>
       <w:r>
         <w:t xml:space="preserve"> </w:t>
       </w:r>
       <w:r>
-        <w:t xml:space="preserve">This report gives an overview of how data for the study was gathered and analysed, in regrads to different points of interrest.</w:t>
+        <w:t xml:space="preserve">This report gives an overview of what data for the study was gathered and analysed, in regrads to different points of interrest.</w:t>
       </w:r>
     </w:p>
     <w:p>
@@ -213,6 +230,14 @@
     </w:p>
     <w:p>
       <w:pPr>
+        <w:pStyle w:val="BodyText"/>
+      </w:pPr>
+      <w:r>
+        <w:t xml:space="preserve">Below a summary of our data is presente:</w:t>
+      </w:r>
+    </w:p>
+    <w:p>
+      <w:pPr>
         <w:pStyle w:val="SourceCode"/>
       </w:pPr>
       <w:r>
@@ -467,238 +492,104 @@
     </w:p>
     <w:p>
       <w:pPr>
+        <w:pStyle w:val="Heading2"/>
+      </w:pPr>
+      <w:bookmarkStart w:id="22" w:name="predicition-of-course-completion-time"/>
+      <w:r>
+        <w:t xml:space="preserve">Predicition of course completion time</w:t>
+      </w:r>
+      <w:bookmarkEnd w:id="22"/>
+    </w:p>
+    <w:p>
+      <w:pPr>
         <w:pStyle w:val="FirstParagraph"/>
       </w:pPr>
       <w:r>
-        <w:t xml:space="preserve">Here goes exlanation of the plot:</w:t>
-      </w:r>
-    </w:p>
-    <w:p>
-      <w:pPr>
-        <w:pStyle w:val="Heading2"/>
-      </w:pPr>
-      <w:bookmarkStart w:id="22" w:name="predicition-of-course-completion-time"/>
-      <w:r>
-        <w:t xml:space="preserve">Predicition of course completion time</w:t>
-      </w:r>
-      <w:bookmarkEnd w:id="22"/>
-    </w:p>
-    <w:p>
-      <w:pPr>
-        <w:pStyle w:val="SourceCode"/>
-      </w:pPr>
-      <w:r>
-        <w:rPr>
-          <w:rStyle w:val="VerbatimChar"/>
-        </w:rPr>
-        <w:t xml:space="preserve">## </w:t>
-      </w:r>
-      <w:r>
-        <w:br/>
-      </w:r>
-      <w:r>
-        <w:rPr>
-          <w:rStyle w:val="VerbatimChar"/>
-        </w:rPr>
-        <w:t xml:space="preserve">## Call:</w:t>
-      </w:r>
-      <w:r>
-        <w:br/>
-      </w:r>
-      <w:r>
-        <w:rPr>
-          <w:rStyle w:val="VerbatimChar"/>
-        </w:rPr>
-        <w:t xml:space="preserve">## lm(formula = log(Time) ~ log(totalTimeTraining) + FOD * log(Range), </w:t>
-      </w:r>
-      <w:r>
-        <w:br/>
-      </w:r>
-      <w:r>
-        <w:rPr>
-          <w:rStyle w:val="VerbatimChar"/>
-        </w:rPr>
-        <w:t xml:space="preserve">##     data = daggByScen)</w:t>
-      </w:r>
-      <w:r>
-        <w:br/>
-      </w:r>
-      <w:r>
-        <w:rPr>
-          <w:rStyle w:val="VerbatimChar"/>
-        </w:rPr>
-        <w:t xml:space="preserve">## </w:t>
-      </w:r>
-      <w:r>
-        <w:br/>
-      </w:r>
-      <w:r>
-        <w:rPr>
-          <w:rStyle w:val="VerbatimChar"/>
-        </w:rPr>
-        <w:t xml:space="preserve">## Residuals:</w:t>
-      </w:r>
-      <w:r>
-        <w:br/>
-      </w:r>
-      <w:r>
-        <w:rPr>
-          <w:rStyle w:val="VerbatimChar"/>
-        </w:rPr>
-        <w:t xml:space="preserve">##      Min       1Q   Median       3Q      Max </w:t>
-      </w:r>
-      <w:r>
-        <w:br/>
-      </w:r>
-      <w:r>
-        <w:rPr>
-          <w:rStyle w:val="VerbatimChar"/>
-        </w:rPr>
-        <w:t xml:space="preserve">## -0.61521 -0.10031 -0.00213  0.09866  0.60136 </w:t>
-      </w:r>
-      <w:r>
-        <w:br/>
-      </w:r>
-      <w:r>
-        <w:rPr>
-          <w:rStyle w:val="VerbatimChar"/>
-        </w:rPr>
-        <w:t xml:space="preserve">## </w:t>
-      </w:r>
-      <w:r>
-        <w:br/>
-      </w:r>
-      <w:r>
-        <w:rPr>
-          <w:rStyle w:val="VerbatimChar"/>
-        </w:rPr>
-        <w:t xml:space="preserve">## Coefficients: (1 not defined because of singularities)</w:t>
-      </w:r>
-      <w:r>
-        <w:br/>
-      </w:r>
-      <w:r>
-        <w:rPr>
-          <w:rStyle w:val="VerbatimChar"/>
-        </w:rPr>
-        <w:t xml:space="preserve">##                          Estimate Std. Error t value Pr(&gt;|t|)    </w:t>
-      </w:r>
-      <w:r>
-        <w:br/>
-      </w:r>
-      <w:r>
-        <w:rPr>
-          <w:rStyle w:val="VerbatimChar"/>
-        </w:rPr>
-        <w:t xml:space="preserve">## (Intercept)              3.261427   0.067658  48.204  &lt; 2e-16 ***</w:t>
-      </w:r>
-      <w:r>
-        <w:br/>
-      </w:r>
-      <w:r>
-        <w:rPr>
-          <w:rStyle w:val="VerbatimChar"/>
-        </w:rPr>
-        <w:t xml:space="preserve">## log(totalTimeTraining)  -0.092431   0.008905 -10.380  &lt; 2e-16 ***</w:t>
-      </w:r>
-      <w:r>
-        <w:br/>
-      </w:r>
-      <w:r>
-        <w:rPr>
-          <w:rStyle w:val="VerbatimChar"/>
-        </w:rPr>
-        <w:t xml:space="preserve">## FODCorridor              0.110393   0.051164   2.158  0.03153 *  </w:t>
-      </w:r>
-      <w:r>
-        <w:br/>
-      </w:r>
-      <w:r>
-        <w:rPr>
-          <w:rStyle w:val="VerbatimChar"/>
-        </w:rPr>
-        <w:t xml:space="preserve">## FODWholeRoom             0.001559   0.050812   0.031  0.97553    </w:t>
-      </w:r>
-      <w:r>
-        <w:br/>
-      </w:r>
-      <w:r>
-        <w:rPr>
-          <w:rStyle w:val="VerbatimChar"/>
-        </w:rPr>
-        <w:t xml:space="preserve">## log(Range)               0.112188   0.042365   2.648  0.00840 ** </w:t>
-      </w:r>
-      <w:r>
-        <w:br/>
-      </w:r>
-      <w:r>
-        <w:rPr>
-          <w:rStyle w:val="VerbatimChar"/>
-        </w:rPr>
-        <w:t xml:space="preserve">## FODCorridor:log(Range)  -0.162275   0.059798  -2.714  0.00693 ** </w:t>
-      </w:r>
-      <w:r>
-        <w:br/>
-      </w:r>
-      <w:r>
-        <w:rPr>
-          <w:rStyle w:val="VerbatimChar"/>
-        </w:rPr>
-        <w:t xml:space="preserve">## FODWholeRoom:log(Range)        NA         NA      NA       NA    </w:t>
-      </w:r>
-      <w:r>
-        <w:br/>
-      </w:r>
-      <w:r>
-        <w:rPr>
-          <w:rStyle w:val="VerbatimChar"/>
-        </w:rPr>
-        <w:t xml:space="preserve">## ---</w:t>
-      </w:r>
-      <w:r>
-        <w:br/>
-      </w:r>
-      <w:r>
-        <w:rPr>
-          <w:rStyle w:val="VerbatimChar"/>
-        </w:rPr>
-        <w:t xml:space="preserve">## Signif. codes:  0 '***' 0.001 '**' 0.01 '*' 0.05 '.' 0.1 ' ' 1</w:t>
-      </w:r>
-      <w:r>
-        <w:br/>
-      </w:r>
-      <w:r>
-        <w:rPr>
-          <w:rStyle w:val="VerbatimChar"/>
-        </w:rPr>
-        <w:t xml:space="preserve">## </w:t>
-      </w:r>
-      <w:r>
-        <w:br/>
-      </w:r>
-      <w:r>
-        <w:rPr>
-          <w:rStyle w:val="VerbatimChar"/>
-        </w:rPr>
-        <w:t xml:space="preserve">## Residual standard error: 0.1612 on 414 degrees of freedom</w:t>
-      </w:r>
-      <w:r>
-        <w:br/>
-      </w:r>
-      <w:r>
-        <w:rPr>
-          <w:rStyle w:val="VerbatimChar"/>
-        </w:rPr>
-        <w:t xml:space="preserve">## Multiple R-squared:  0.2572, Adjusted R-squared:  0.2482 </w:t>
-      </w:r>
-      <w:r>
-        <w:br/>
-      </w:r>
-      <w:r>
-        <w:rPr>
-          <w:rStyle w:val="VerbatimChar"/>
-        </w:rPr>
-        <w:t xml:space="preserve">## F-statistic: 28.67 on 5 and 414 DF,  p-value: &lt; 2.2e-16</w:t>
+        <w:t xml:space="preserve">Splitting the data up into different models for predection of completion time, the following coefficients were extracetd from each model.</w:t>
+      </w:r>
+    </w:p>
+    <w:p>
+      <w:pPr>
+        <w:pStyle w:val="BodyText"/>
+      </w:pPr>
+      <w:r>
+        <w:t xml:space="preserve">Baseline data:</w:t>
+      </w:r>
+    </w:p>
+    <w:p>
+      <w:pPr>
+        <w:pStyle w:val="SourceCode"/>
+      </w:pPr>
+      <w:r>
+        <w:rPr>
+          <w:rStyle w:val="VerbatimChar"/>
+        </w:rPr>
+        <w:t xml:space="preserve">##       (Intercept) totalTimeTraining </w:t>
+      </w:r>
+      <w:r>
+        <w:br/>
+      </w:r>
+      <w:r>
+        <w:rPr>
+          <w:rStyle w:val="VerbatimChar"/>
+        </w:rPr>
+        <w:t xml:space="preserve">##     16.0558638833     -0.0007903524</w:t>
+      </w:r>
+    </w:p>
+    <w:p>
+      <w:pPr>
+        <w:pStyle w:val="FirstParagraph"/>
+      </w:pPr>
+      <w:r>
+        <w:t xml:space="preserve">WholeRoom data</w:t>
+      </w:r>
+    </w:p>
+    <w:p>
+      <w:pPr>
+        <w:pStyle w:val="SourceCode"/>
+      </w:pPr>
+      <w:r>
+        <w:rPr>
+          <w:rStyle w:val="VerbatimChar"/>
+        </w:rPr>
+        <w:t xml:space="preserve">##       (Intercept) totalTimeTraining </w:t>
+      </w:r>
+      <w:r>
+        <w:br/>
+      </w:r>
+      <w:r>
+        <w:rPr>
+          <w:rStyle w:val="VerbatimChar"/>
+        </w:rPr>
+        <w:t xml:space="preserve">##     17.0533727271     -0.0008007354</w:t>
+      </w:r>
+    </w:p>
+    <w:p>
+      <w:pPr>
+        <w:pStyle w:val="FirstParagraph"/>
+      </w:pPr>
+      <w:r>
+        <w:t xml:space="preserve">Corrdiro data</w:t>
+      </w:r>
+    </w:p>
+    <w:p>
+      <w:pPr>
+        <w:pStyle w:val="SourceCode"/>
+      </w:pPr>
+      <w:r>
+        <w:rPr>
+          <w:rStyle w:val="VerbatimChar"/>
+        </w:rPr>
+        <w:t xml:space="preserve">##       (Intercept) totalTimeTraining </w:t>
+      </w:r>
+      <w:r>
+        <w:br/>
+      </w:r>
+      <w:r>
+        <w:rPr>
+          <w:rStyle w:val="VerbatimChar"/>
+        </w:rPr>
+        <w:t xml:space="preserve">##     14.8745339314     -0.0004651644</w:t>
       </w:r>
     </w:p>
     <w:p>
@@ -2898,6 +2789,16 @@
           </wp:inline>
         </w:drawing>
       </w:r>
+    </w:p>
+    <w:p>
+      <w:pPr>
+        <w:pStyle w:val="Heading2"/>
+      </w:pPr>
+      <w:bookmarkStart w:id="24" w:name="collisions-per-scenario"/>
+      <w:r>
+        <w:t xml:space="preserve">Collisions per scenario</w:t>
+      </w:r>
+      <w:bookmarkEnd w:id="24"/>
     </w:p>
     <w:sectPr/>
   </w:body>

</xml_diff>

<commit_message>
Update in alanysis report - Added collision/detection Table - More text
</commit_message>
<xml_diff>
--- a/Analysis_Report.docx
+++ b/Analysis_Report.docx
@@ -172,6 +172,57 @@
     </w:p>
     <w:p>
       <w:pPr>
+        <w:pStyle w:val="Compact"/>
+        <w:numPr>
+          <w:numId w:val="1001"/>
+          <w:ilvl w:val="0"/>
+        </w:numPr>
+      </w:pPr>
+      <w:hyperlink w:anchor="speed">
+        <w:r>
+          <w:rPr>
+            <w:rStyle w:val="Hyperlink"/>
+          </w:rPr>
+          <w:t xml:space="preserve">Speed</w:t>
+        </w:r>
+      </w:hyperlink>
+    </w:p>
+    <w:p>
+      <w:pPr>
+        <w:pStyle w:val="Compact"/>
+        <w:numPr>
+          <w:numId w:val="1001"/>
+          <w:ilvl w:val="0"/>
+        </w:numPr>
+      </w:pPr>
+      <w:hyperlink w:anchor="analysis-reflection">
+        <w:r>
+          <w:rPr>
+            <w:rStyle w:val="Hyperlink"/>
+          </w:rPr>
+          <w:t xml:space="preserve">Analysis reflection</w:t>
+        </w:r>
+      </w:hyperlink>
+    </w:p>
+    <w:p>
+      <w:pPr>
+        <w:pStyle w:val="Compact"/>
+        <w:numPr>
+          <w:numId w:val="1001"/>
+          <w:ilvl w:val="0"/>
+        </w:numPr>
+      </w:pPr>
+      <w:hyperlink w:anchor="analysis-conclusion">
+        <w:r>
+          <w:rPr>
+            <w:rStyle w:val="Hyperlink"/>
+          </w:rPr>
+          <w:t xml:space="preserve">Analysis conclusion</w:t>
+        </w:r>
+      </w:hyperlink>
+    </w:p>
+    <w:p>
+      <w:pPr>
         <w:pStyle w:val="Heading2"/>
       </w:pPr>
       <w:bookmarkStart w:id="21" w:name="introduction"/>
@@ -203,7 +254,7 @@
         <w:t xml:space="preserve"> </w:t>
       </w:r>
       <w:r>
-        <w:t xml:space="preserve">by Milo Marsfeldt Skovfoged &amp; Alexander Schiller rasmussen. The field of study lies in research on behalf of visually impaired/blind navigation through environments, to find an ideal distance and Field of Detection (FOD) for the most progressive travel-route, while avoiding collisions as much as possible.</w:t>
+        <w:t xml:space="preserve">by Milo Marsfeldt Skovfoged &amp; Alexander Schiller Rasmussen. The field of study lies in researching visually impaired/blind navigation through environments, to find an ideal Range of looking ahead and Field of Detection (FOD), for the most progressive travel-route, while avoiding collisions as much as possible.</w:t>
       </w:r>
       <w:r>
         <w:t xml:space="preserve"> </w:t>
@@ -227,7 +278,7 @@
         <w:pStyle w:val="FirstParagraph"/>
       </w:pPr>
       <w:r>
-        <w:t xml:space="preserve">Below, a summary of our data is presented. In total, 420 tests were completed over three days (140 per day), using three different Field Of Detections (FOD), with exception of WholeRoom and Corridor differing between three ranges (two, three and four meters). Scenarios describe the amount of different parkours the system were tested on (each condition with different lengths). In addition, each test logged the speed of the participant, the amount of objects detected by the cane, the amount of collisions by the user and the completion time of the individual parkours.</w:t>
+        <w:t xml:space="preserve">Below, a summary of our data is presented. In total, 420 tests were completed over three days (140 per day), using three different Field Of Detections (FOD - Baseline, WholeRoom and Corridor), with exception of WholeRoom and Corridor differing between three ranges (two, three and four meters), as Baseline represents the original wite cane. Scenarios describe the amount of different parkours the system was tested on (each condition with different lengths). In addition, each test logged the speed of the participant, the amount of objects detected by the cane, the amount of collisions by the user and the completion time of the individual parkours.</w:t>
       </w:r>
     </w:p>
     <w:p>
@@ -499,7 +550,7 @@
         <w:pStyle w:val="FirstParagraph"/>
       </w:pPr>
       <w:r>
-        <w:t xml:space="preserve">The plot below shows the average time of completion of scenarios, over the course of the total time the user was training, using the system. Inspecting the x-axis, one can tel that the totalTimeTraining seems to differ between the FOD’s. The cause is the order in which the different FOD’s were tested over the three days, which ended up placing the Corridor in the middel of the dataset, leaving the Baseline and WholeRoom with more training time.</w:t>
+        <w:t xml:space="preserve">The plot below shows the average time of completion of scenarios, over the course of the total time the user was training, using the system. Inspecting the x-axis, one can tell that the totalTimeTraining seems to differ between the FOD’s. The cause is the order in which the different FOD’s were tested over the three days, which ended up placing the Corridor in the middel of the dataset, leaving the Baseline and WholeRoom with more total training time on the final day.</w:t>
       </w:r>
       <w:r>
         <w:t xml:space="preserve"> </w:t>
@@ -557,7 +608,7 @@
         <w:pStyle w:val="BodyText"/>
       </w:pPr>
       <w:r>
-        <w:t xml:space="preserve">To smoothen it out, coefficients for predicting the avg time over training time were calculated, by sorting the aggregated data by FOD and Range - hence the following paramters for estimations were made:</w:t>
+        <w:t xml:space="preserve">Bacause our predicitons were that FOD Corridor would perform better than FOD WholeRoom over time, we calculated coefficients for predicting the avgTime over totalTimeTraining, by sorting the aggregated data by FOD and Range - hence the following paramters for estimations were made:</w:t>
       </w:r>
       <w:r>
         <w:t xml:space="preserve"> </w:t>
@@ -1540,11 +1591,111 @@
         <w:pStyle w:val="FirstParagraph"/>
       </w:pPr>
       <w:r>
-        <w:t xml:space="preserve">Plotting these new predictions onto the data, we see the development in average time of completion for the scenarios over totalTimeTraining. Noteworthy here is that FOD WholeRoom</w:t>
+        <w:t xml:space="preserve">Feeding these estimation standars into the same formula used to gather the coefficients:</w:t>
       </w:r>
       <w:r>
         <w:t xml:space="preserve"> </w:t>
       </w:r>
+      <m:oMath>
+        <m:r>
+          <m:t>b</m:t>
+        </m:r>
+        <m:r>
+          <m:t>*</m:t>
+        </m:r>
+        <m:r>
+          <m:t>t</m:t>
+        </m:r>
+        <m:r>
+          <m:t>o</m:t>
+        </m:r>
+        <m:r>
+          <m:t>t</m:t>
+        </m:r>
+        <m:r>
+          <m:t>a</m:t>
+        </m:r>
+        <m:r>
+          <m:t>l</m:t>
+        </m:r>
+        <m:r>
+          <m:t>T</m:t>
+        </m:r>
+        <m:r>
+          <m:t>i</m:t>
+        </m:r>
+        <m:r>
+          <m:t>m</m:t>
+        </m:r>
+        <m:r>
+          <m:t>e</m:t>
+        </m:r>
+        <m:r>
+          <m:t>T</m:t>
+        </m:r>
+        <m:r>
+          <m:t>r</m:t>
+        </m:r>
+        <m:r>
+          <m:t>a</m:t>
+        </m:r>
+        <m:r>
+          <m:t>i</m:t>
+        </m:r>
+        <m:r>
+          <m:t>n</m:t>
+        </m:r>
+        <m:r>
+          <m:t>i</m:t>
+        </m:r>
+        <m:r>
+          <m:t>n</m:t>
+        </m:r>
+        <m:sSup>
+          <m:e>
+            <m:r>
+              <m:t>g</m:t>
+            </m:r>
+          </m:e>
+          <m:sup>
+            <m:r>
+              <m:t>z</m:t>
+            </m:r>
+          </m:sup>
+        </m:sSup>
+      </m:oMath>
+      <w:r>
+        <w:t xml:space="preserve"> </w:t>
+      </w:r>
+      <w:r>
+        <w:t xml:space="preserve">and pairing them with an interval of</w:t>
+      </w:r>
+      <w:r>
+        <w:t xml:space="preserve"> </w:t>
+      </w:r>
+      <m:oMath>
+        <m:r>
+          <m:t>1</m:t>
+        </m:r>
+        <m:r>
+          <m:t>:</m:t>
+        </m:r>
+        <m:r>
+          <m:t>6000</m:t>
+        </m:r>
+      </m:oMath>
+      <w:r>
+        <w:t xml:space="preserve">, we were able ot create curves predicting each FOD with their respective Range’s improvement over time.</w:t>
+      </w:r>
+      <w:r>
+        <w:t xml:space="preserve"> </w:t>
+      </w:r>
+      <w:r>
+        <w:t xml:space="preserve">Plotting these new predictions onto the data, we see that FOD WholeRoom</w:t>
+      </w:r>
+      <w:r>
+        <w:t xml:space="preserve"> </w:t>
+      </w:r>
       <w:r>
         <w:t xml:space="preserve">“</w:t>
       </w:r>
@@ -1558,7 +1709,7 @@
         <w:t xml:space="preserve"> </w:t>
       </w:r>
       <w:r>
-        <w:t xml:space="preserve">a penalty as the Range increases, indicating looking further ahead means slower completion time. Another aspect is that FOD Corridor seems to be at best with a Range of three meters.</w:t>
+        <w:t xml:space="preserve">a penalty as the Range increases, indicating, looking further ahead means slower completion time. Another aspect is that FOD Corridor seems to be at best with a Range of three meters, and also outperform FOD WholeRoom over training time</w:t>
       </w:r>
     </w:p>
     <w:p>
@@ -1668,7 +1819,7 @@
         <w:pStyle w:val="BodyText"/>
       </w:pPr>
       <w:r>
-        <w:t xml:space="preserve">To inspect the time used for completing each scenario, the heatmap shown below plots avg. completion time per scenario for the different FODS with different ranges. Here the outliers stand out, in terms of scenario 19 in DOF Corridor on day one and scenario five in DOF Baseline on day two. Noteworthy is also day one of FOD WholeRoom, which is slower, compared to the other FOD’s.</w:t>
+        <w:t xml:space="preserve">To further inspect the time used for completing each scenario, the following heatmap shows average completion time per scenario for the different FOD’s with different ranges. Here the outliers stand out, in terms of scenario 19 in FOD Corridor day one and scenario five in DOF Baseline day two. Noteworthy is also day one of FOD WholeRoom, which is slower, compared to the other FOD’s.</w:t>
       </w:r>
     </w:p>
     <w:p>
@@ -1728,12 +1879,323 @@
       </w:r>
       <w:bookmarkEnd w:id="34"/>
     </w:p>
-    <w:p>
-      <w:pPr>
-        <w:pStyle w:val="FirstParagraph"/>
-      </w:pPr>
-      <w:r>
-        <w:t xml:space="preserve">The heatmap below shows the amount of object collisions for each scenario between, between differnt FOD’s and Ranges. Noteworthy that using WholeRoom DOF, the participant managed to achieve collisions on scenario one, day one, which is supposed to be a clear walkingpath with objects spread out to the sides, making it difficult to collide with an object.</w:t>
+    <w:tbl>
+      <w:tblPr>
+        <w:tblStyle w:val="Table"/>
+        <w:tblW w:type="pct" w:w="0.0"/>
+        <w:tblLook w:firstRow="1"/>
+      </w:tblPr>
+      <w:tblGrid/>
+      <w:tr>
+        <w:trPr>
+          <w:cnfStyle w:firstRow="1"/>
+        </w:trPr>
+        <w:tc>
+          <w:tcPr>
+            <w:tcBorders>
+              <w:bottom w:val="single"/>
+            </w:tcBorders>
+            <w:vAlign w:val="bottom"/>
+          </w:tcPr>
+          <w:p>
+            <w:pPr>
+              <w:pStyle w:val="Compact"/>
+              <w:jc w:val="left"/>
+            </w:pPr>
+            <w:r>
+              <w:t xml:space="preserve">FOD w. Range</w:t>
+            </w:r>
+          </w:p>
+        </w:tc>
+        <w:tc>
+          <w:tcPr>
+            <w:tcBorders>
+              <w:bottom w:val="single"/>
+            </w:tcBorders>
+            <w:vAlign w:val="bottom"/>
+          </w:tcPr>
+          <w:p>
+            <w:pPr>
+              <w:pStyle w:val="Compact"/>
+              <w:jc w:val="left"/>
+            </w:pPr>
+            <w:r>
+              <w:t xml:space="preserve">Detections</w:t>
+            </w:r>
+          </w:p>
+        </w:tc>
+        <w:tc>
+          <w:tcPr>
+            <w:tcBorders>
+              <w:bottom w:val="single"/>
+            </w:tcBorders>
+            <w:vAlign w:val="bottom"/>
+          </w:tcPr>
+          <w:p>
+            <w:pPr>
+              <w:pStyle w:val="Compact"/>
+              <w:jc w:val="left"/>
+            </w:pPr>
+            <w:r>
+              <w:t xml:space="preserve">Collisions</w:t>
+            </w:r>
+          </w:p>
+        </w:tc>
+      </w:tr>
+      <w:tr>
+        <w:tc>
+          <w:p>
+            <w:pPr>
+              <w:pStyle w:val="Compact"/>
+              <w:jc w:val="left"/>
+            </w:pPr>
+            <w:r>
+              <w:t xml:space="preserve">Baseline</w:t>
+            </w:r>
+          </w:p>
+        </w:tc>
+        <w:tc>
+          <w:p/>
+        </w:tc>
+        <w:tc>
+          <w:p/>
+        </w:tc>
+      </w:tr>
+      <w:tr>
+        <w:tc>
+          <w:p/>
+        </w:tc>
+        <w:tc>
+          <w:p/>
+        </w:tc>
+        <w:tc>
+          <w:p/>
+        </w:tc>
+      </w:tr>
+      <w:tr>
+        <w:tc>
+          <w:p>
+            <w:pPr>
+              <w:pStyle w:val="Compact"/>
+              <w:jc w:val="left"/>
+            </w:pPr>
+            <w:r>
+              <w:t xml:space="preserve">Corridor R2</w:t>
+            </w:r>
+          </w:p>
+        </w:tc>
+        <w:tc>
+          <w:p/>
+        </w:tc>
+        <w:tc>
+          <w:p/>
+        </w:tc>
+      </w:tr>
+      <w:tr>
+        <w:tc>
+          <w:p/>
+        </w:tc>
+        <w:tc>
+          <w:p/>
+        </w:tc>
+        <w:tc>
+          <w:p/>
+        </w:tc>
+      </w:tr>
+      <w:tr>
+        <w:tc>
+          <w:p>
+            <w:pPr>
+              <w:pStyle w:val="Compact"/>
+              <w:jc w:val="left"/>
+            </w:pPr>
+            <w:r>
+              <w:t xml:space="preserve">Corridor R3</w:t>
+            </w:r>
+          </w:p>
+        </w:tc>
+        <w:tc>
+          <w:p/>
+        </w:tc>
+        <w:tc>
+          <w:p/>
+        </w:tc>
+      </w:tr>
+      <w:tr>
+        <w:tc>
+          <w:p/>
+        </w:tc>
+        <w:tc>
+          <w:p/>
+        </w:tc>
+        <w:tc>
+          <w:p/>
+        </w:tc>
+      </w:tr>
+      <w:tr>
+        <w:tc>
+          <w:p>
+            <w:pPr>
+              <w:pStyle w:val="Compact"/>
+              <w:jc w:val="left"/>
+            </w:pPr>
+            <w:r>
+              <w:t xml:space="preserve">Corridor R4</w:t>
+            </w:r>
+          </w:p>
+        </w:tc>
+        <w:tc>
+          <w:p/>
+        </w:tc>
+        <w:tc>
+          <w:p/>
+        </w:tc>
+      </w:tr>
+      <w:tr>
+        <w:tc>
+          <w:p/>
+        </w:tc>
+        <w:tc>
+          <w:p/>
+        </w:tc>
+        <w:tc>
+          <w:p/>
+        </w:tc>
+      </w:tr>
+      <w:tr>
+        <w:tc>
+          <w:p>
+            <w:pPr>
+              <w:pStyle w:val="Compact"/>
+              <w:jc w:val="left"/>
+            </w:pPr>
+            <w:r>
+              <w:t xml:space="preserve">WholeRoom R2</w:t>
+            </w:r>
+          </w:p>
+        </w:tc>
+        <w:tc>
+          <w:p>
+            <w:pPr>
+              <w:pStyle w:val="Compact"/>
+              <w:jc w:val="left"/>
+            </w:pPr>
+            <w:r>
+              <w:t xml:space="preserve">9</w:t>
+            </w:r>
+          </w:p>
+        </w:tc>
+        <w:tc>
+          <w:p>
+            <w:pPr>
+              <w:pStyle w:val="Compact"/>
+              <w:jc w:val="left"/>
+            </w:pPr>
+            <w:r>
+              <w:t xml:space="preserve">0.93</w:t>
+            </w:r>
+          </w:p>
+        </w:tc>
+      </w:tr>
+      <w:tr>
+        <w:tc>
+          <w:p/>
+        </w:tc>
+        <w:tc>
+          <w:p/>
+        </w:tc>
+        <w:tc>
+          <w:p/>
+        </w:tc>
+      </w:tr>
+      <w:tr>
+        <w:tc>
+          <w:p>
+            <w:pPr>
+              <w:pStyle w:val="Compact"/>
+              <w:jc w:val="left"/>
+            </w:pPr>
+            <w:r>
+              <w:t xml:space="preserve">WholeRoom R3</w:t>
+            </w:r>
+          </w:p>
+        </w:tc>
+        <w:tc>
+          <w:p>
+            <w:pPr>
+              <w:pStyle w:val="Compact"/>
+              <w:jc w:val="left"/>
+            </w:pPr>
+            <w:r>
+              <w:t xml:space="preserve">12.53</w:t>
+            </w:r>
+          </w:p>
+        </w:tc>
+        <w:tc>
+          <w:p>
+            <w:pPr>
+              <w:pStyle w:val="Compact"/>
+              <w:jc w:val="left"/>
+            </w:pPr>
+            <w:r>
+              <w:t xml:space="preserve">1.03</w:t>
+            </w:r>
+          </w:p>
+        </w:tc>
+      </w:tr>
+      <w:tr>
+        <w:tc>
+          <w:p/>
+        </w:tc>
+        <w:tc>
+          <w:p/>
+        </w:tc>
+        <w:tc>
+          <w:p/>
+        </w:tc>
+      </w:tr>
+      <w:tr>
+        <w:tc>
+          <w:p>
+            <w:pPr>
+              <w:pStyle w:val="Compact"/>
+              <w:jc w:val="left"/>
+            </w:pPr>
+            <w:r>
+              <w:t xml:space="preserve">WholeRoom R4</w:t>
+            </w:r>
+          </w:p>
+        </w:tc>
+        <w:tc>
+          <w:p>
+            <w:pPr>
+              <w:pStyle w:val="Compact"/>
+              <w:jc w:val="left"/>
+            </w:pPr>
+            <w:r>
+              <w:t xml:space="preserve">12.78</w:t>
+            </w:r>
+          </w:p>
+        </w:tc>
+        <w:tc>
+          <w:p>
+            <w:pPr>
+              <w:pStyle w:val="Compact"/>
+              <w:jc w:val="left"/>
+            </w:pPr>
+            <w:r>
+              <w:t xml:space="preserve">1.03</w:t>
+            </w:r>
+          </w:p>
+        </w:tc>
+      </w:tr>
+    </w:tbl>
+    <w:p>
+      <w:pPr>
+        <w:pStyle w:val="BodyText"/>
+      </w:pPr>
+      <w:r>
+        <w:t xml:space="preserve">The heatmap below shows the amount of object collisions for each scenario, between differnt FOD’s and Ranges. Noteworthy that using DOF WholeRoom, the participant managed to achieve collisions on scenario one, day one, which is supposed to be a clear walkingpath with objects spread out to the sides, making it difficult to collide with an object. A potential outlier also seems to be located in DOF Corridor day two scenario 20, however, further investigation would need to be conducted.</w:t>
       </w:r>
       <w:r>
         <w:t xml:space="preserve"> </w:t>
@@ -1786,7 +2248,7 @@
         <w:pStyle w:val="BodyText"/>
       </w:pPr>
       <w:r>
-        <w:t xml:space="preserve">The next heatmap shows the amount of object detections for each scenario, between differnt FOD’s and Ranges. Again, scenario one is very noteworthy for the few detections using FOD Baseline and Corridor, where the walking path is clear, compared to FOD Wholeroom, which conducts alot of information.</w:t>
+        <w:t xml:space="preserve">Another heatmap shows the amount of object detections for each scenario, between differnt FOD’s and Ranges. Again, scenario one is very noteworthy for the few detections using FOD Baseline and Corridor, where the walking path is clear, compared to FOD Wholeroom, which conducts alot of information.</w:t>
       </w:r>
       <w:r>
         <w:t xml:space="preserve"> </w:t>
@@ -1839,7 +2301,114 @@
         <w:pStyle w:val="BodyText"/>
       </w:pPr>
       <w:r>
-        <w:t xml:space="preserve">Collisions and detections also have an impact on the speed which the participant moves through scenarios. Below two graphs show that the impact of collisions as well as detections both grow while speed decreases.</w:t>
+        <w:t xml:space="preserve">Collisions and detections also have an impact on the speed the participant moves through scenarios with. Below two graphs show that the impact of collisions as well as detections both grow while speed decreases.</w:t>
+      </w:r>
+    </w:p>
+    <w:p>
+      <w:pPr>
+        <w:pStyle w:val="BodyText"/>
+      </w:pPr>
+      <w:r>
+        <w:drawing>
+          <wp:inline>
+            <wp:extent cx="4620126" cy="4620126"/>
+            <wp:effectExtent b="0" l="0" r="0" t="0"/>
+            <wp:docPr descr="" title="" id="1" name="Picture"/>
+            <a:graphic>
+              <a:graphicData uri="http://schemas.openxmlformats.org/drawingml/2006/picture">
+                <pic:pic>
+                  <pic:nvPicPr>
+                    <pic:cNvPr descr="Analysis_Report_files/figure-docx/Collisions/DetectionsprScenario%20-1.png" id="0" name="Picture"/>
+                    <pic:cNvPicPr>
+                      <a:picLocks noChangeArrowheads="1" noChangeAspect="1"/>
+                    </pic:cNvPicPr>
+                  </pic:nvPicPr>
+                  <pic:blipFill>
+                    <a:blip r:embed="rId37"/>
+                    <a:stretch>
+                      <a:fillRect/>
+                    </a:stretch>
+                  </pic:blipFill>
+                  <pic:spPr bwMode="auto">
+                    <a:xfrm>
+                      <a:off x="0" y="0"/>
+                      <a:ext cx="4620126" cy="4620126"/>
+                    </a:xfrm>
+                    <a:prstGeom prst="rect">
+                      <a:avLst/>
+                    </a:prstGeom>
+                    <a:noFill/>
+                    <a:ln w="9525">
+                      <a:noFill/>
+                      <a:headEnd/>
+                      <a:tailEnd/>
+                    </a:ln>
+                  </pic:spPr>
+                </pic:pic>
+              </a:graphicData>
+            </a:graphic>
+          </wp:inline>
+        </w:drawing>
+      </w:r>
+      <w:r>
+        <w:drawing>
+          <wp:inline>
+            <wp:extent cx="4620126" cy="4620126"/>
+            <wp:effectExtent b="0" l="0" r="0" t="0"/>
+            <wp:docPr descr="" title="" id="1" name="Picture"/>
+            <a:graphic>
+              <a:graphicData uri="http://schemas.openxmlformats.org/drawingml/2006/picture">
+                <pic:pic>
+                  <pic:nvPicPr>
+                    <pic:cNvPr descr="Analysis_Report_files/figure-docx/Collisions/DetectionsprScenario%20-2.png" id="0" name="Picture"/>
+                    <pic:cNvPicPr>
+                      <a:picLocks noChangeArrowheads="1" noChangeAspect="1"/>
+                    </pic:cNvPicPr>
+                  </pic:nvPicPr>
+                  <pic:blipFill>
+                    <a:blip r:embed="rId38"/>
+                    <a:stretch>
+                      <a:fillRect/>
+                    </a:stretch>
+                  </pic:blipFill>
+                  <pic:spPr bwMode="auto">
+                    <a:xfrm>
+                      <a:off x="0" y="0"/>
+                      <a:ext cx="4620126" cy="4620126"/>
+                    </a:xfrm>
+                    <a:prstGeom prst="rect">
+                      <a:avLst/>
+                    </a:prstGeom>
+                    <a:noFill/>
+                    <a:ln w="9525">
+                      <a:noFill/>
+                      <a:headEnd/>
+                      <a:tailEnd/>
+                    </a:ln>
+                  </pic:spPr>
+                </pic:pic>
+              </a:graphicData>
+            </a:graphic>
+          </wp:inline>
+        </w:drawing>
+      </w:r>
+    </w:p>
+    <w:p>
+      <w:pPr>
+        <w:pStyle w:val="Heading2"/>
+      </w:pPr>
+      <w:bookmarkStart w:id="39" w:name="speed"/>
+      <w:r>
+        <w:t xml:space="preserve">Speed</w:t>
+      </w:r>
+      <w:bookmarkEnd w:id="39"/>
+    </w:p>
+    <w:p>
+      <w:pPr>
+        <w:pStyle w:val="FirstParagraph"/>
+      </w:pPr>
+      <w:r>
+        <w:t xml:space="preserve">Noteworthy, compared to the time it takes to complete a scenario over training time (as presented earlier), DOF Corridor with a Range of three meters becomes the fastest of the FOD Corridor Ranges on day three. However, looking at the average speed (as shown in the plot below), the corridor with a Range of two meters has a faster walking speed. This yields that a faster walking speed does not necessary mean a faster completion time.</w:t>
       </w:r>
     </w:p>
     <w:p>
@@ -1874,70 +2443,205 @@
         <w:rPr>
           <w:rStyle w:val="DataTypeTok"/>
         </w:rPr>
-        <w:t xml:space="preserve">y =</w:t>
+        <w:t xml:space="preserve">x=</w:t>
       </w:r>
       <w:r>
         <w:rPr>
           <w:rStyle w:val="NormalTok"/>
         </w:rPr>
-        <w:t xml:space="preserve"> avgSpeed, </w:t>
+        <w:t xml:space="preserve">totalTimeTraining,</w:t>
       </w:r>
       <w:r>
         <w:rPr>
           <w:rStyle w:val="DataTypeTok"/>
         </w:rPr>
-        <w:t xml:space="preserve">x =</w:t>
+        <w:t xml:space="preserve">y=</w:t>
       </w:r>
       <w:r>
         <w:rPr>
           <w:rStyle w:val="NormalTok"/>
         </w:rPr>
-        <w:t xml:space="preserve"> objectCollisions, </w:t>
+        <w:t xml:space="preserve">avgSpeed,</w:t>
       </w:r>
       <w:r>
         <w:rPr>
           <w:rStyle w:val="DataTypeTok"/>
         </w:rPr>
-        <w:t xml:space="preserve">color =</w:t>
+        <w:t xml:space="preserve">color=</w:t>
+      </w:r>
+      <w:r>
+        <w:rPr>
+          <w:rStyle w:val="KeywordTok"/>
+        </w:rPr>
+        <w:t xml:space="preserve">factor</w:t>
       </w:r>
       <w:r>
         <w:rPr>
           <w:rStyle w:val="NormalTok"/>
         </w:rPr>
+        <w:t xml:space="preserve">(Range)))</w:t>
+      </w:r>
+      <w:r>
+        <w:rPr>
+          <w:rStyle w:val="OperatorTok"/>
+        </w:rPr>
+        <w:t xml:space="preserve">+</w:t>
+      </w:r>
+      <w:r>
+        <w:br/>
+      </w:r>
+      <w:r>
+        <w:rPr>
+          <w:rStyle w:val="StringTok"/>
+        </w:rPr>
+        <w:t xml:space="preserve">  </w:t>
+      </w:r>
+      <w:r>
+        <w:rPr>
+          <w:rStyle w:val="KeywordTok"/>
+        </w:rPr>
+        <w:t xml:space="preserve">geom_point</w:t>
+      </w:r>
+      <w:r>
+        <w:rPr>
+          <w:rStyle w:val="NormalTok"/>
+        </w:rPr>
+        <w:t xml:space="preserve">(</w:t>
+      </w:r>
+      <w:r>
+        <w:rPr>
+          <w:rStyle w:val="KeywordTok"/>
+        </w:rPr>
+        <w:t xml:space="preserve">aes</w:t>
+      </w:r>
+      <w:r>
+        <w:rPr>
+          <w:rStyle w:val="NormalTok"/>
+        </w:rPr>
+        <w:t xml:space="preserve">(</w:t>
+      </w:r>
+      <w:r>
+        <w:rPr>
+          <w:rStyle w:val="DataTypeTok"/>
+        </w:rPr>
+        <w:t xml:space="preserve">alpha=</w:t>
+      </w:r>
+      <w:r>
+        <w:rPr>
+          <w:rStyle w:val="NormalTok"/>
+        </w:rPr>
+        <w:t xml:space="preserve">.</w:t>
+      </w:r>
+      <w:r>
+        <w:rPr>
+          <w:rStyle w:val="DecValTok"/>
+        </w:rPr>
+        <w:t xml:space="preserve">1</w:t>
+      </w:r>
+      <w:r>
+        <w:rPr>
+          <w:rStyle w:val="NormalTok"/>
+        </w:rPr>
+        <w:t xml:space="preserve">))</w:t>
+      </w:r>
+      <w:r>
+        <w:rPr>
+          <w:rStyle w:val="OperatorTok"/>
+        </w:rPr>
+        <w:t xml:space="preserve">+</w:t>
+      </w:r>
+      <w:r>
+        <w:rPr>
+          <w:rStyle w:val="StringTok"/>
+        </w:rPr>
         <w:t xml:space="preserve"> </w:t>
       </w:r>
       <w:r>
+        <w:br/>
+      </w:r>
+      <w:r>
+        <w:rPr>
+          <w:rStyle w:val="StringTok"/>
+        </w:rPr>
+        <w:t xml:space="preserve">  </w:t>
+      </w:r>
+      <w:r>
         <w:rPr>
           <w:rStyle w:val="KeywordTok"/>
         </w:rPr>
-        <w:t xml:space="preserve">factor</w:t>
+        <w:t xml:space="preserve">stat_smooth</w:t>
       </w:r>
       <w:r>
         <w:rPr>
           <w:rStyle w:val="NormalTok"/>
         </w:rPr>
-        <w:t xml:space="preserve">(Range)))</w:t>
-      </w:r>
-      <w:r>
-        <w:rPr>
-          <w:rStyle w:val="OperatorTok"/>
-        </w:rPr>
-        <w:t xml:space="preserve">+</w:t>
-      </w:r>
-      <w:r>
-        <w:br/>
+        <w:t xml:space="preserve">(</w:t>
+      </w:r>
+      <w:r>
+        <w:rPr>
+          <w:rStyle w:val="DataTypeTok"/>
+        </w:rPr>
+        <w:t xml:space="preserve">method =</w:t>
+      </w:r>
+      <w:r>
+        <w:rPr>
+          <w:rStyle w:val="NormalTok"/>
+        </w:rPr>
+        <w:t xml:space="preserve"> </w:t>
       </w:r>
       <w:r>
         <w:rPr>
           <w:rStyle w:val="StringTok"/>
         </w:rPr>
-        <w:t xml:space="preserve">  </w:t>
+        <w:t xml:space="preserve">'nls'</w:t>
+      </w:r>
+      <w:r>
+        <w:rPr>
+          <w:rStyle w:val="NormalTok"/>
+        </w:rPr>
+        <w:t xml:space="preserve">, </w:t>
+      </w:r>
+      <w:r>
+        <w:rPr>
+          <w:rStyle w:val="DataTypeTok"/>
+        </w:rPr>
+        <w:t xml:space="preserve">formula =</w:t>
+      </w:r>
+      <w:r>
+        <w:rPr>
+          <w:rStyle w:val="NormalTok"/>
+        </w:rPr>
+        <w:t xml:space="preserve"> </w:t>
+      </w:r>
+      <w:r>
+        <w:rPr>
+          <w:rStyle w:val="StringTok"/>
+        </w:rPr>
+        <w:t xml:space="preserve">'y~a*x^b'</w:t>
+      </w:r>
+      <w:r>
+        <w:rPr>
+          <w:rStyle w:val="NormalTok"/>
+        </w:rPr>
+        <w:t xml:space="preserve">, </w:t>
+      </w:r>
+      <w:r>
+        <w:rPr>
+          <w:rStyle w:val="DataTypeTok"/>
+        </w:rPr>
+        <w:t xml:space="preserve">method.args =</w:t>
+      </w:r>
+      <w:r>
+        <w:rPr>
+          <w:rStyle w:val="NormalTok"/>
+        </w:rPr>
+        <w:t xml:space="preserve"> </w:t>
       </w:r>
       <w:r>
         <w:rPr>
           <w:rStyle w:val="KeywordTok"/>
         </w:rPr>
-        <w:t xml:space="preserve">geom_point</w:t>
+        <w:t xml:space="preserve">list</w:t>
       </w:r>
       <w:r>
         <w:rPr>
@@ -1947,9 +2651,21 @@
       </w:r>
       <w:r>
         <w:rPr>
+          <w:rStyle w:val="DataTypeTok"/>
+        </w:rPr>
+        <w:t xml:space="preserve">start=</w:t>
+      </w:r>
+      <w:r>
+        <w:rPr>
+          <w:rStyle w:val="NormalTok"/>
+        </w:rPr>
+        <w:t xml:space="preserve"> </w:t>
+      </w:r>
+      <w:r>
+        <w:rPr>
           <w:rStyle w:val="KeywordTok"/>
         </w:rPr>
-        <w:t xml:space="preserve">aes</w:t>
+        <w:t xml:space="preserve">c</w:t>
       </w:r>
       <w:r>
         <w:rPr>
@@ -1961,13 +2677,13 @@
         <w:rPr>
           <w:rStyle w:val="DataTypeTok"/>
         </w:rPr>
-        <w:t xml:space="preserve">alpha=</w:t>
+        <w:t xml:space="preserve">a =</w:t>
       </w:r>
       <w:r>
         <w:rPr>
           <w:rStyle w:val="NormalTok"/>
         </w:rPr>
-        <w:t xml:space="preserve">.</w:t>
+        <w:t xml:space="preserve"> </w:t>
       </w:r>
       <w:r>
         <w:rPr>
@@ -1979,265 +2695,43 @@
         <w:rPr>
           <w:rStyle w:val="NormalTok"/>
         </w:rPr>
-        <w:t xml:space="preserve">))</w:t>
-      </w:r>
-      <w:r>
-        <w:rPr>
-          <w:rStyle w:val="OperatorTok"/>
-        </w:rPr>
-        <w:t xml:space="preserve">+</w:t>
-      </w:r>
-      <w:r>
-        <w:rPr>
-          <w:rStyle w:val="StringTok"/>
-        </w:rPr>
-        <w:t xml:space="preserve"> </w:t>
-      </w:r>
-      <w:r>
-        <w:br/>
-      </w:r>
-      <w:r>
-        <w:rPr>
-          <w:rStyle w:val="StringTok"/>
-        </w:rPr>
-        <w:t xml:space="preserve">  </w:t>
-      </w:r>
-      <w:r>
-        <w:rPr>
-          <w:rStyle w:val="KeywordTok"/>
-        </w:rPr>
-        <w:t xml:space="preserve">geom_jitter</w:t>
+        <w:t xml:space="preserve">,</w:t>
+      </w:r>
+      <w:r>
+        <w:rPr>
+          <w:rStyle w:val="DataTypeTok"/>
+        </w:rPr>
+        <w:t xml:space="preserve">b=</w:t>
+      </w:r>
+      <w:r>
+        <w:rPr>
+          <w:rStyle w:val="DecValTok"/>
+        </w:rPr>
+        <w:t xml:space="preserve">1</w:t>
       </w:r>
       <w:r>
         <w:rPr>
           <w:rStyle w:val="NormalTok"/>
         </w:rPr>
-        <w:t xml:space="preserve">()</w:t>
-      </w:r>
-      <w:r>
-        <w:rPr>
-          <w:rStyle w:val="OperatorTok"/>
-        </w:rPr>
-        <w:t xml:space="preserve">+</w:t>
-      </w:r>
-      <w:r>
-        <w:br/>
-      </w:r>
-      <w:r>
-        <w:rPr>
-          <w:rStyle w:val="StringTok"/>
-        </w:rPr>
-        <w:t xml:space="preserve">  </w:t>
-      </w:r>
-      <w:r>
-        <w:rPr>
-          <w:rStyle w:val="CommentTok"/>
-        </w:rPr>
-        <w:t xml:space="preserve">#geom_smooth(size=0)+</w:t>
-      </w:r>
-      <w:r>
-        <w:br/>
-      </w:r>
-      <w:r>
-        <w:rPr>
-          <w:rStyle w:val="StringTok"/>
-        </w:rPr>
-        <w:t xml:space="preserve">  </w:t>
-      </w:r>
-      <w:r>
-        <w:rPr>
-          <w:rStyle w:val="KeywordTok"/>
-        </w:rPr>
-        <w:t xml:space="preserve">stat_smooth</w:t>
+        <w:t xml:space="preserve">)),</w:t>
+      </w:r>
+      <w:r>
+        <w:rPr>
+          <w:rStyle w:val="DataTypeTok"/>
+        </w:rPr>
+        <w:t xml:space="preserve">se=</w:t>
+      </w:r>
+      <w:r>
+        <w:rPr>
+          <w:rStyle w:val="OtherTok"/>
+        </w:rPr>
+        <w:t xml:space="preserve">FALSE</w:t>
       </w:r>
       <w:r>
         <w:rPr>
           <w:rStyle w:val="NormalTok"/>
         </w:rPr>
-        <w:t xml:space="preserve">(</w:t>
-      </w:r>
-      <w:r>
-        <w:rPr>
-          <w:rStyle w:val="DataTypeTok"/>
-        </w:rPr>
-        <w:t xml:space="preserve">method =</w:t>
-      </w:r>
-      <w:r>
-        <w:rPr>
-          <w:rStyle w:val="NormalTok"/>
-        </w:rPr>
-        <w:t xml:space="preserve"> </w:t>
-      </w:r>
-      <w:r>
-        <w:rPr>
-          <w:rStyle w:val="StringTok"/>
-        </w:rPr>
-        <w:t xml:space="preserve">'nls'</w:t>
-      </w:r>
-      <w:r>
-        <w:rPr>
-          <w:rStyle w:val="NormalTok"/>
-        </w:rPr>
-        <w:t xml:space="preserve">, </w:t>
-      </w:r>
-      <w:r>
-        <w:rPr>
-          <w:rStyle w:val="DataTypeTok"/>
-        </w:rPr>
-        <w:t xml:space="preserve">formula =</w:t>
-      </w:r>
-      <w:r>
-        <w:rPr>
-          <w:rStyle w:val="NormalTok"/>
-        </w:rPr>
-        <w:t xml:space="preserve"> </w:t>
-      </w:r>
-      <w:r>
-        <w:rPr>
-          <w:rStyle w:val="StringTok"/>
-        </w:rPr>
-        <w:t xml:space="preserve">'y~a+x*b'</w:t>
-      </w:r>
-      <w:r>
-        <w:rPr>
-          <w:rStyle w:val="NormalTok"/>
-        </w:rPr>
-        <w:t xml:space="preserve">, </w:t>
-      </w:r>
-      <w:r>
-        <w:rPr>
-          <w:rStyle w:val="DataTypeTok"/>
-        </w:rPr>
-        <w:t xml:space="preserve">method.args =</w:t>
-      </w:r>
-      <w:r>
-        <w:rPr>
-          <w:rStyle w:val="NormalTok"/>
-        </w:rPr>
-        <w:t xml:space="preserve"> </w:t>
-      </w:r>
-      <w:r>
-        <w:rPr>
-          <w:rStyle w:val="KeywordTok"/>
-        </w:rPr>
-        <w:t xml:space="preserve">list</w:t>
-      </w:r>
-      <w:r>
-        <w:rPr>
-          <w:rStyle w:val="NormalTok"/>
-        </w:rPr>
-        <w:t xml:space="preserve">(</w:t>
-      </w:r>
-      <w:r>
-        <w:rPr>
-          <w:rStyle w:val="DataTypeTok"/>
-        </w:rPr>
-        <w:t xml:space="preserve">start=</w:t>
-      </w:r>
-      <w:r>
-        <w:rPr>
-          <w:rStyle w:val="NormalTok"/>
-        </w:rPr>
-        <w:t xml:space="preserve"> </w:t>
-      </w:r>
-      <w:r>
-        <w:rPr>
-          <w:rStyle w:val="KeywordTok"/>
-        </w:rPr>
-        <w:t xml:space="preserve">c</w:t>
-      </w:r>
-      <w:r>
-        <w:rPr>
-          <w:rStyle w:val="NormalTok"/>
-        </w:rPr>
-        <w:t xml:space="preserve">(</w:t>
-      </w:r>
-      <w:r>
-        <w:rPr>
-          <w:rStyle w:val="DataTypeTok"/>
-        </w:rPr>
-        <w:t xml:space="preserve">a =</w:t>
-      </w:r>
-      <w:r>
-        <w:rPr>
-          <w:rStyle w:val="NormalTok"/>
-        </w:rPr>
-        <w:t xml:space="preserve"> </w:t>
-      </w:r>
-      <w:r>
-        <w:rPr>
-          <w:rStyle w:val="DecValTok"/>
-        </w:rPr>
-        <w:t xml:space="preserve">1</w:t>
-      </w:r>
-      <w:r>
-        <w:rPr>
-          <w:rStyle w:val="NormalTok"/>
-        </w:rPr>
-        <w:t xml:space="preserve">,</w:t>
-      </w:r>
-      <w:r>
-        <w:rPr>
-          <w:rStyle w:val="DataTypeTok"/>
-        </w:rPr>
-        <w:t xml:space="preserve">b=</w:t>
-      </w:r>
-      <w:r>
-        <w:rPr>
-          <w:rStyle w:val="DecValTok"/>
-        </w:rPr>
-        <w:t xml:space="preserve">1</w:t>
-      </w:r>
-      <w:r>
-        <w:rPr>
-          <w:rStyle w:val="NormalTok"/>
-        </w:rPr>
-        <w:t xml:space="preserve">)),</w:t>
-      </w:r>
-      <w:r>
-        <w:rPr>
-          <w:rStyle w:val="DataTypeTok"/>
-        </w:rPr>
-        <w:t xml:space="preserve">se=</w:t>
-      </w:r>
-      <w:r>
-        <w:rPr>
-          <w:rStyle w:val="OtherTok"/>
-        </w:rPr>
-        <w:t xml:space="preserve">FALSE</w:t>
-      </w:r>
-      <w:r>
-        <w:rPr>
-          <w:rStyle w:val="NormalTok"/>
-        </w:rPr>
         <w:t xml:space="preserve">)</w:t>
-      </w:r>
-      <w:r>
-        <w:rPr>
-          <w:rStyle w:val="OperatorTok"/>
-        </w:rPr>
-        <w:t xml:space="preserve">+</w:t>
-      </w:r>
-      <w:r>
-        <w:br/>
-      </w:r>
-      <w:r>
-        <w:rPr>
-          <w:rStyle w:val="StringTok"/>
-        </w:rPr>
-        <w:t xml:space="preserve">  </w:t>
-      </w:r>
-      <w:r>
-        <w:rPr>
-          <w:rStyle w:val="KeywordTok"/>
-        </w:rPr>
-        <w:t xml:space="preserve">theme_bw</w:t>
-      </w:r>
-      <w:r>
-        <w:rPr>
-          <w:rStyle w:val="NormalTok"/>
-        </w:rPr>
-        <w:t xml:space="preserve">()</w:t>
       </w:r>
       <w:r>
         <w:rPr>
@@ -2305,7 +2799,7 @@
                     </pic:cNvPicPr>
                   </pic:nvPicPr>
                   <pic:blipFill>
-                    <a:blip r:embed="rId37"/>
+                    <a:blip r:embed="rId40"/>
                     <a:stretch>
                       <a:fillRect/>
                     </a:stretch>
@@ -2334,501 +2828,7 @@
     </w:p>
     <w:p>
       <w:pPr>
-        <w:pStyle w:val="SourceCode"/>
-      </w:pPr>
-      <w:r>
-        <w:rPr>
-          <w:rStyle w:val="KeywordTok"/>
-        </w:rPr>
-        <w:t xml:space="preserve">ggplot</w:t>
-      </w:r>
-      <w:r>
-        <w:rPr>
-          <w:rStyle w:val="NormalTok"/>
-        </w:rPr>
-        <w:t xml:space="preserve">(daggByScen,</w:t>
-      </w:r>
-      <w:r>
-        <w:rPr>
-          <w:rStyle w:val="KeywordTok"/>
-        </w:rPr>
-        <w:t xml:space="preserve">aes</w:t>
-      </w:r>
-      <w:r>
-        <w:rPr>
-          <w:rStyle w:val="NormalTok"/>
-        </w:rPr>
-        <w:t xml:space="preserve">(</w:t>
-      </w:r>
-      <w:r>
-        <w:rPr>
-          <w:rStyle w:val="DataTypeTok"/>
-        </w:rPr>
-        <w:t xml:space="preserve">y =</w:t>
-      </w:r>
-      <w:r>
-        <w:rPr>
-          <w:rStyle w:val="NormalTok"/>
-        </w:rPr>
-        <w:t xml:space="preserve"> avgSpeed, </w:t>
-      </w:r>
-      <w:r>
-        <w:rPr>
-          <w:rStyle w:val="DataTypeTok"/>
-        </w:rPr>
-        <w:t xml:space="preserve">x =</w:t>
-      </w:r>
-      <w:r>
-        <w:rPr>
-          <w:rStyle w:val="NormalTok"/>
-        </w:rPr>
-        <w:t xml:space="preserve"> objectDetected, </w:t>
-      </w:r>
-      <w:r>
-        <w:rPr>
-          <w:rStyle w:val="DataTypeTok"/>
-        </w:rPr>
-        <w:t xml:space="preserve">color =</w:t>
-      </w:r>
-      <w:r>
-        <w:rPr>
-          <w:rStyle w:val="NormalTok"/>
-        </w:rPr>
-        <w:t xml:space="preserve"> </w:t>
-      </w:r>
-      <w:r>
-        <w:rPr>
-          <w:rStyle w:val="KeywordTok"/>
-        </w:rPr>
-        <w:t xml:space="preserve">factor</w:t>
-      </w:r>
-      <w:r>
-        <w:rPr>
-          <w:rStyle w:val="NormalTok"/>
-        </w:rPr>
-        <w:t xml:space="preserve">(Range)))</w:t>
-      </w:r>
-      <w:r>
-        <w:rPr>
-          <w:rStyle w:val="OperatorTok"/>
-        </w:rPr>
-        <w:t xml:space="preserve">+</w:t>
-      </w:r>
-      <w:r>
-        <w:br/>
-      </w:r>
-      <w:r>
-        <w:rPr>
-          <w:rStyle w:val="StringTok"/>
-        </w:rPr>
-        <w:t xml:space="preserve">  </w:t>
-      </w:r>
-      <w:r>
-        <w:rPr>
-          <w:rStyle w:val="KeywordTok"/>
-        </w:rPr>
-        <w:t xml:space="preserve">geom_point</w:t>
-      </w:r>
-      <w:r>
-        <w:rPr>
-          <w:rStyle w:val="NormalTok"/>
-        </w:rPr>
-        <w:t xml:space="preserve">(</w:t>
-      </w:r>
-      <w:r>
-        <w:rPr>
-          <w:rStyle w:val="KeywordTok"/>
-        </w:rPr>
-        <w:t xml:space="preserve">aes</w:t>
-      </w:r>
-      <w:r>
-        <w:rPr>
-          <w:rStyle w:val="NormalTok"/>
-        </w:rPr>
-        <w:t xml:space="preserve">(</w:t>
-      </w:r>
-      <w:r>
-        <w:rPr>
-          <w:rStyle w:val="DataTypeTok"/>
-        </w:rPr>
-        <w:t xml:space="preserve">alpha=</w:t>
-      </w:r>
-      <w:r>
-        <w:rPr>
-          <w:rStyle w:val="NormalTok"/>
-        </w:rPr>
-        <w:t xml:space="preserve">.</w:t>
-      </w:r>
-      <w:r>
-        <w:rPr>
-          <w:rStyle w:val="DecValTok"/>
-        </w:rPr>
-        <w:t xml:space="preserve">1</w:t>
-      </w:r>
-      <w:r>
-        <w:rPr>
-          <w:rStyle w:val="NormalTok"/>
-        </w:rPr>
-        <w:t xml:space="preserve">))</w:t>
-      </w:r>
-      <w:r>
-        <w:rPr>
-          <w:rStyle w:val="OperatorTok"/>
-        </w:rPr>
-        <w:t xml:space="preserve">+</w:t>
-      </w:r>
-      <w:r>
-        <w:br/>
-      </w:r>
-      <w:r>
-        <w:rPr>
-          <w:rStyle w:val="StringTok"/>
-        </w:rPr>
-        <w:t xml:space="preserve">  </w:t>
-      </w:r>
-      <w:r>
-        <w:rPr>
-          <w:rStyle w:val="KeywordTok"/>
-        </w:rPr>
-        <w:t xml:space="preserve">geom_jitter</w:t>
-      </w:r>
-      <w:r>
-        <w:rPr>
-          <w:rStyle w:val="NormalTok"/>
-        </w:rPr>
-        <w:t xml:space="preserve">()</w:t>
-      </w:r>
-      <w:r>
-        <w:rPr>
-          <w:rStyle w:val="OperatorTok"/>
-        </w:rPr>
-        <w:t xml:space="preserve">+</w:t>
-      </w:r>
-      <w:r>
-        <w:br/>
-      </w:r>
-      <w:r>
-        <w:rPr>
-          <w:rStyle w:val="StringTok"/>
-        </w:rPr>
-        <w:t xml:space="preserve">  </w:t>
-      </w:r>
-      <w:r>
-        <w:rPr>
-          <w:rStyle w:val="CommentTok"/>
-        </w:rPr>
-        <w:t xml:space="preserve">#geom_smooth(size=0)+</w:t>
-      </w:r>
-      <w:r>
-        <w:br/>
-      </w:r>
-      <w:r>
-        <w:rPr>
-          <w:rStyle w:val="StringTok"/>
-        </w:rPr>
-        <w:t xml:space="preserve">  </w:t>
-      </w:r>
-      <w:r>
-        <w:rPr>
-          <w:rStyle w:val="KeywordTok"/>
-        </w:rPr>
-        <w:t xml:space="preserve">stat_smooth</w:t>
-      </w:r>
-      <w:r>
-        <w:rPr>
-          <w:rStyle w:val="NormalTok"/>
-        </w:rPr>
-        <w:t xml:space="preserve">(</w:t>
-      </w:r>
-      <w:r>
-        <w:rPr>
-          <w:rStyle w:val="DataTypeTok"/>
-        </w:rPr>
-        <w:t xml:space="preserve">method =</w:t>
-      </w:r>
-      <w:r>
-        <w:rPr>
-          <w:rStyle w:val="NormalTok"/>
-        </w:rPr>
-        <w:t xml:space="preserve"> </w:t>
-      </w:r>
-      <w:r>
-        <w:rPr>
-          <w:rStyle w:val="StringTok"/>
-        </w:rPr>
-        <w:t xml:space="preserve">'nls'</w:t>
-      </w:r>
-      <w:r>
-        <w:rPr>
-          <w:rStyle w:val="NormalTok"/>
-        </w:rPr>
-        <w:t xml:space="preserve">, </w:t>
-      </w:r>
-      <w:r>
-        <w:rPr>
-          <w:rStyle w:val="DataTypeTok"/>
-        </w:rPr>
-        <w:t xml:space="preserve">formula =</w:t>
-      </w:r>
-      <w:r>
-        <w:rPr>
-          <w:rStyle w:val="NormalTok"/>
-        </w:rPr>
-        <w:t xml:space="preserve"> </w:t>
-      </w:r>
-      <w:r>
-        <w:rPr>
-          <w:rStyle w:val="StringTok"/>
-        </w:rPr>
-        <w:t xml:space="preserve">'y~a+x*b'</w:t>
-      </w:r>
-      <w:r>
-        <w:rPr>
-          <w:rStyle w:val="NormalTok"/>
-        </w:rPr>
-        <w:t xml:space="preserve">, </w:t>
-      </w:r>
-      <w:r>
-        <w:rPr>
-          <w:rStyle w:val="DataTypeTok"/>
-        </w:rPr>
-        <w:t xml:space="preserve">method.args =</w:t>
-      </w:r>
-      <w:r>
-        <w:rPr>
-          <w:rStyle w:val="NormalTok"/>
-        </w:rPr>
-        <w:t xml:space="preserve"> </w:t>
-      </w:r>
-      <w:r>
-        <w:rPr>
-          <w:rStyle w:val="KeywordTok"/>
-        </w:rPr>
-        <w:t xml:space="preserve">list</w:t>
-      </w:r>
-      <w:r>
-        <w:rPr>
-          <w:rStyle w:val="NormalTok"/>
-        </w:rPr>
-        <w:t xml:space="preserve">(</w:t>
-      </w:r>
-      <w:r>
-        <w:rPr>
-          <w:rStyle w:val="DataTypeTok"/>
-        </w:rPr>
-        <w:t xml:space="preserve">start=</w:t>
-      </w:r>
-      <w:r>
-        <w:rPr>
-          <w:rStyle w:val="NormalTok"/>
-        </w:rPr>
-        <w:t xml:space="preserve"> </w:t>
-      </w:r>
-      <w:r>
-        <w:rPr>
-          <w:rStyle w:val="KeywordTok"/>
-        </w:rPr>
-        <w:t xml:space="preserve">c</w:t>
-      </w:r>
-      <w:r>
-        <w:rPr>
-          <w:rStyle w:val="NormalTok"/>
-        </w:rPr>
-        <w:t xml:space="preserve">(</w:t>
-      </w:r>
-      <w:r>
-        <w:rPr>
-          <w:rStyle w:val="DataTypeTok"/>
-        </w:rPr>
-        <w:t xml:space="preserve">a =</w:t>
-      </w:r>
-      <w:r>
-        <w:rPr>
-          <w:rStyle w:val="NormalTok"/>
-        </w:rPr>
-        <w:t xml:space="preserve"> </w:t>
-      </w:r>
-      <w:r>
-        <w:rPr>
-          <w:rStyle w:val="DecValTok"/>
-        </w:rPr>
-        <w:t xml:space="preserve">1</w:t>
-      </w:r>
-      <w:r>
-        <w:rPr>
-          <w:rStyle w:val="NormalTok"/>
-        </w:rPr>
-        <w:t xml:space="preserve">,</w:t>
-      </w:r>
-      <w:r>
-        <w:rPr>
-          <w:rStyle w:val="DataTypeTok"/>
-        </w:rPr>
-        <w:t xml:space="preserve">b=</w:t>
-      </w:r>
-      <w:r>
-        <w:rPr>
-          <w:rStyle w:val="DecValTok"/>
-        </w:rPr>
-        <w:t xml:space="preserve">1</w:t>
-      </w:r>
-      <w:r>
-        <w:rPr>
-          <w:rStyle w:val="NormalTok"/>
-        </w:rPr>
-        <w:t xml:space="preserve">)),</w:t>
-      </w:r>
-      <w:r>
-        <w:rPr>
-          <w:rStyle w:val="DataTypeTok"/>
-        </w:rPr>
-        <w:t xml:space="preserve">se=</w:t>
-      </w:r>
-      <w:r>
-        <w:rPr>
-          <w:rStyle w:val="OtherTok"/>
-        </w:rPr>
-        <w:t xml:space="preserve">FALSE</w:t>
-      </w:r>
-      <w:r>
-        <w:rPr>
-          <w:rStyle w:val="NormalTok"/>
-        </w:rPr>
-        <w:t xml:space="preserve">)</w:t>
-      </w:r>
-      <w:r>
-        <w:rPr>
-          <w:rStyle w:val="OperatorTok"/>
-        </w:rPr>
-        <w:t xml:space="preserve">+</w:t>
-      </w:r>
-      <w:r>
-        <w:br/>
-      </w:r>
-      <w:r>
-        <w:rPr>
-          <w:rStyle w:val="StringTok"/>
-        </w:rPr>
-        <w:t xml:space="preserve">  </w:t>
-      </w:r>
-      <w:r>
-        <w:rPr>
-          <w:rStyle w:val="KeywordTok"/>
-        </w:rPr>
-        <w:t xml:space="preserve">theme_bw</w:t>
-      </w:r>
-      <w:r>
-        <w:rPr>
-          <w:rStyle w:val="NormalTok"/>
-        </w:rPr>
-        <w:t xml:space="preserve">()</w:t>
-      </w:r>
-      <w:r>
-        <w:rPr>
-          <w:rStyle w:val="OperatorTok"/>
-        </w:rPr>
-        <w:t xml:space="preserve">+</w:t>
-      </w:r>
-      <w:r>
-        <w:br/>
-      </w:r>
-      <w:r>
-        <w:rPr>
-          <w:rStyle w:val="StringTok"/>
-        </w:rPr>
-        <w:t xml:space="preserve">  </w:t>
-      </w:r>
-      <w:r>
-        <w:rPr>
-          <w:rStyle w:val="KeywordTok"/>
-        </w:rPr>
-        <w:t xml:space="preserve">facet_grid</w:t>
-      </w:r>
-      <w:r>
-        <w:rPr>
-          <w:rStyle w:val="NormalTok"/>
-        </w:rPr>
-        <w:t xml:space="preserve">(</w:t>
-      </w:r>
-      <w:r>
-        <w:rPr>
-          <w:rStyle w:val="DataTypeTok"/>
-        </w:rPr>
-        <w:t xml:space="preserve">cols=</w:t>
-      </w:r>
-      <w:r>
-        <w:rPr>
-          <w:rStyle w:val="KeywordTok"/>
-        </w:rPr>
-        <w:t xml:space="preserve">vars</w:t>
-      </w:r>
-      <w:r>
-        <w:rPr>
-          <w:rStyle w:val="NormalTok"/>
-        </w:rPr>
-        <w:t xml:space="preserve">(FOD))</w:t>
-      </w:r>
-    </w:p>
-    <w:p>
-      <w:pPr>
-        <w:pStyle w:val="FirstParagraph"/>
-      </w:pPr>
-      <w:r>
-        <w:drawing>
-          <wp:inline>
-            <wp:extent cx="4620126" cy="3696101"/>
-            <wp:effectExtent b="0" l="0" r="0" t="0"/>
-            <wp:docPr descr="" title="" id="1" name="Picture"/>
-            <a:graphic>
-              <a:graphicData uri="http://schemas.openxmlformats.org/drawingml/2006/picture">
-                <pic:pic>
-                  <pic:nvPicPr>
-                    <pic:cNvPr descr="Analysis_Report_files/figure-docx/unnamed-chunk-1-2.png" id="0" name="Picture"/>
-                    <pic:cNvPicPr>
-                      <a:picLocks noChangeArrowheads="1" noChangeAspect="1"/>
-                    </pic:cNvPicPr>
-                  </pic:nvPicPr>
-                  <pic:blipFill>
-                    <a:blip r:embed="rId38"/>
-                    <a:stretch>
-                      <a:fillRect/>
-                    </a:stretch>
-                  </pic:blipFill>
-                  <pic:spPr bwMode="auto">
-                    <a:xfrm>
-                      <a:off x="0" y="0"/>
-                      <a:ext cx="4620126" cy="3696101"/>
-                    </a:xfrm>
-                    <a:prstGeom prst="rect">
-                      <a:avLst/>
-                    </a:prstGeom>
-                    <a:noFill/>
-                    <a:ln w="9525">
-                      <a:noFill/>
-                      <a:headEnd/>
-                      <a:tailEnd/>
-                    </a:ln>
-                  </pic:spPr>
-                </pic:pic>
-              </a:graphicData>
-            </a:graphic>
-          </wp:inline>
-        </w:drawing>
-      </w:r>
-    </w:p>
-    <w:p>
-      <w:pPr>
-        <w:pStyle w:val="Heading2"/>
-      </w:pPr>
-      <w:bookmarkStart w:id="39" w:name="speed"/>
-      <w:r>
-        <w:t xml:space="preserve">Speed</w:t>
-      </w:r>
-      <w:bookmarkEnd w:id="39"/>
-    </w:p>
-    <w:p>
-      <w:pPr>
-        <w:pStyle w:val="FirstParagraph"/>
+        <w:pStyle w:val="BodyText"/>
       </w:pPr>
       <w:r>
         <w:drawing>
@@ -2846,7 +2846,7 @@
                     </pic:cNvPicPr>
                   </pic:nvPicPr>
                   <pic:blipFill>
-                    <a:blip r:embed="rId40"/>
+                    <a:blip r:embed="rId41"/>
                     <a:stretch>
                       <a:fillRect/>
                     </a:stretch>
@@ -2871,6 +2871,24 @@
             </a:graphic>
           </wp:inline>
         </w:drawing>
+      </w:r>
+    </w:p>
+    <w:p>
+      <w:pPr>
+        <w:pStyle w:val="Heading2"/>
+      </w:pPr>
+      <w:bookmarkStart w:id="42" w:name="analysis-reflection"/>
+      <w:r>
+        <w:t xml:space="preserve">Analysis reflection</w:t>
+      </w:r>
+      <w:bookmarkEnd w:id="42"/>
+    </w:p>
+    <w:p>
+      <w:pPr>
+        <w:pStyle w:val="FirstParagraph"/>
+      </w:pPr>
+      <w:r>
+        <w:t xml:space="preserve">##Analysis conclusion</w:t>
       </w:r>
     </w:p>
     <w:sectPr/>

</xml_diff>

<commit_message>
Analysis report work: - Extended table
</commit_message>
<xml_diff>
--- a/Analysis_Report.docx
+++ b/Analysis_Report.docx
@@ -1882,10 +1882,20 @@
     <w:tbl>
       <w:tblPr>
         <w:tblStyle w:val="Table"/>
-        <w:tblW w:type="pct" w:w="0.0"/>
+        <w:tblW w:type="pct" w:w="4999.999999999999"/>
         <w:tblLook w:firstRow="1"/>
       </w:tblPr>
-      <w:tblGrid/>
+      <w:tblGrid>
+        <w:gridCol w:w="664"/>
+        <w:gridCol w:w="868"/>
+        <w:gridCol w:w="868"/>
+        <w:gridCol w:w="919"/>
+        <w:gridCol w:w="919"/>
+        <w:gridCol w:w="919"/>
+        <w:gridCol w:w="919"/>
+        <w:gridCol w:w="919"/>
+        <w:gridCol w:w="919"/>
+      </w:tblGrid>
       <w:tr>
         <w:trPr>
           <w:cnfStyle w:firstRow="1"/>
@@ -1920,7 +1930,7 @@
               <w:jc w:val="left"/>
             </w:pPr>
             <w:r>
-              <w:t xml:space="preserve">Detections</w:t>
+              <w:t xml:space="preserve">Total avg. Det.</w:t>
             </w:r>
           </w:p>
         </w:tc>
@@ -1937,7 +1947,109 @@
               <w:jc w:val="left"/>
             </w:pPr>
             <w:r>
-              <w:t xml:space="preserve">Collisions</w:t>
+              <w:t xml:space="preserve">Total avg. Coll.</w:t>
+            </w:r>
+          </w:p>
+        </w:tc>
+        <w:tc>
+          <w:tcPr>
+            <w:tcBorders>
+              <w:bottom w:val="single"/>
+            </w:tcBorders>
+            <w:vAlign w:val="bottom"/>
+          </w:tcPr>
+          <w:p>
+            <w:pPr>
+              <w:pStyle w:val="Compact"/>
+              <w:jc w:val="left"/>
+            </w:pPr>
+            <w:r>
+              <w:t xml:space="preserve">avg. Det. Day 1</w:t>
+            </w:r>
+          </w:p>
+        </w:tc>
+        <w:tc>
+          <w:tcPr>
+            <w:tcBorders>
+              <w:bottom w:val="single"/>
+            </w:tcBorders>
+            <w:vAlign w:val="bottom"/>
+          </w:tcPr>
+          <w:p>
+            <w:pPr>
+              <w:pStyle w:val="Compact"/>
+              <w:jc w:val="left"/>
+            </w:pPr>
+            <w:r>
+              <w:t xml:space="preserve">avg. Det. Day 2</w:t>
+            </w:r>
+          </w:p>
+        </w:tc>
+        <w:tc>
+          <w:tcPr>
+            <w:tcBorders>
+              <w:bottom w:val="single"/>
+            </w:tcBorders>
+            <w:vAlign w:val="bottom"/>
+          </w:tcPr>
+          <w:p>
+            <w:pPr>
+              <w:pStyle w:val="Compact"/>
+              <w:jc w:val="left"/>
+            </w:pPr>
+            <w:r>
+              <w:t xml:space="preserve">avg. Det. Day 3</w:t>
+            </w:r>
+          </w:p>
+        </w:tc>
+        <w:tc>
+          <w:tcPr>
+            <w:tcBorders>
+              <w:bottom w:val="single"/>
+            </w:tcBorders>
+            <w:vAlign w:val="bottom"/>
+          </w:tcPr>
+          <w:p>
+            <w:pPr>
+              <w:pStyle w:val="Compact"/>
+              <w:jc w:val="left"/>
+            </w:pPr>
+            <w:r>
+              <w:t xml:space="preserve">avg. Coll. Day 1</w:t>
+            </w:r>
+          </w:p>
+        </w:tc>
+        <w:tc>
+          <w:tcPr>
+            <w:tcBorders>
+              <w:bottom w:val="single"/>
+            </w:tcBorders>
+            <w:vAlign w:val="bottom"/>
+          </w:tcPr>
+          <w:p>
+            <w:pPr>
+              <w:pStyle w:val="Compact"/>
+              <w:jc w:val="left"/>
+            </w:pPr>
+            <w:r>
+              <w:t xml:space="preserve">avg. Coll. Day 2</w:t>
+            </w:r>
+          </w:p>
+        </w:tc>
+        <w:tc>
+          <w:tcPr>
+            <w:tcBorders>
+              <w:bottom w:val="single"/>
+            </w:tcBorders>
+            <w:vAlign w:val="bottom"/>
+          </w:tcPr>
+          <w:p>
+            <w:pPr>
+              <w:pStyle w:val="Compact"/>
+              <w:jc w:val="left"/>
+            </w:pPr>
+            <w:r>
+              <w:t xml:space="preserve">avg. Coll. Day 3</w:t>
             </w:r>
           </w:p>
         </w:tc>
@@ -1955,15 +2067,54 @@
           </w:p>
         </w:tc>
         <w:tc>
+          <w:p>
+            <w:pPr>
+              <w:pStyle w:val="Compact"/>
+              <w:jc w:val="left"/>
+            </w:pPr>
+            <w:r>
+              <w:t xml:space="preserve">7.26</w:t>
+            </w:r>
+          </w:p>
+        </w:tc>
+        <w:tc>
+          <w:p>
+            <w:pPr>
+              <w:pStyle w:val="Compact"/>
+              <w:jc w:val="left"/>
+            </w:pPr>
+            <w:r>
+              <w:t xml:space="preserve">1.47</w:t>
+            </w:r>
+          </w:p>
+        </w:tc>
+        <w:tc>
+          <w:p>
+            <w:pPr>
+              <w:pStyle w:val="Compact"/>
+              <w:jc w:val="left"/>
+            </w:pPr>
+            <w:r>
+              <w:t xml:space="preserve">9</w:t>
+            </w:r>
+          </w:p>
+        </w:tc>
+        <w:tc>
           <w:p/>
         </w:tc>
         <w:tc>
           <w:p/>
         </w:tc>
-      </w:tr>
-      <w:tr>
-        <w:tc>
-          <w:p/>
+        <w:tc>
+          <w:p>
+            <w:pPr>
+              <w:pStyle w:val="Compact"/>
+              <w:jc w:val="left"/>
+            </w:pPr>
+            <w:r>
+              <w:t xml:space="preserve">1.4</w:t>
+            </w:r>
+          </w:p>
         </w:tc>
         <w:tc>
           <w:p/>
@@ -1985,13 +2136,36 @@
           </w:p>
         </w:tc>
         <w:tc>
+          <w:p>
+            <w:pPr>
+              <w:pStyle w:val="Compact"/>
+              <w:jc w:val="left"/>
+            </w:pPr>
+            <w:r>
+              <w:t xml:space="preserve">7.01</w:t>
+            </w:r>
+          </w:p>
+        </w:tc>
+        <w:tc>
+          <w:p>
+            <w:pPr>
+              <w:pStyle w:val="Compact"/>
+              <w:jc w:val="left"/>
+            </w:pPr>
+            <w:r>
+              <w:t xml:space="preserve">1.05</w:t>
+            </w:r>
+          </w:p>
+        </w:tc>
+        <w:tc>
           <w:p/>
         </w:tc>
         <w:tc>
           <w:p/>
         </w:tc>
-      </w:tr>
-      <w:tr>
+        <w:tc>
+          <w:p/>
+        </w:tc>
         <w:tc>
           <w:p/>
         </w:tc>
@@ -2015,13 +2189,36 @@
           </w:p>
         </w:tc>
         <w:tc>
+          <w:p>
+            <w:pPr>
+              <w:pStyle w:val="Compact"/>
+              <w:jc w:val="left"/>
+            </w:pPr>
+            <w:r>
+              <w:t xml:space="preserve">7.95</w:t>
+            </w:r>
+          </w:p>
+        </w:tc>
+        <w:tc>
+          <w:p>
+            <w:pPr>
+              <w:pStyle w:val="Compact"/>
+              <w:jc w:val="left"/>
+            </w:pPr>
+            <w:r>
+              <w:t xml:space="preserve">1.1</w:t>
+            </w:r>
+          </w:p>
+        </w:tc>
+        <w:tc>
           <w:p/>
         </w:tc>
         <w:tc>
           <w:p/>
         </w:tc>
-      </w:tr>
-      <w:tr>
+        <w:tc>
+          <w:p/>
+        </w:tc>
         <w:tc>
           <w:p/>
         </w:tc>
@@ -2045,13 +2242,36 @@
           </w:p>
         </w:tc>
         <w:tc>
+          <w:p>
+            <w:pPr>
+              <w:pStyle w:val="Compact"/>
+              <w:jc w:val="left"/>
+            </w:pPr>
+            <w:r>
+              <w:t xml:space="preserve">7.52</w:t>
+            </w:r>
+          </w:p>
+        </w:tc>
+        <w:tc>
+          <w:p>
+            <w:pPr>
+              <w:pStyle w:val="Compact"/>
+              <w:jc w:val="left"/>
+            </w:pPr>
+            <w:r>
+              <w:t xml:space="preserve">1.25</w:t>
+            </w:r>
+          </w:p>
+        </w:tc>
+        <w:tc>
           <w:p/>
         </w:tc>
         <w:tc>
           <w:p/>
         </w:tc>
-      </w:tr>
-      <w:tr>
+        <w:tc>
+          <w:p/>
+        </w:tc>
         <w:tc>
           <w:p/>
         </w:tc>
@@ -2096,8 +2316,15 @@
             </w:r>
           </w:p>
         </w:tc>
-      </w:tr>
-      <w:tr>
+        <w:tc>
+          <w:p/>
+        </w:tc>
+        <w:tc>
+          <w:p/>
+        </w:tc>
+        <w:tc>
+          <w:p/>
+        </w:tc>
         <w:tc>
           <w:p/>
         </w:tc>
@@ -2142,8 +2369,15 @@
             </w:r>
           </w:p>
         </w:tc>
-      </w:tr>
-      <w:tr>
+        <w:tc>
+          <w:p/>
+        </w:tc>
+        <w:tc>
+          <w:p/>
+        </w:tc>
+        <w:tc>
+          <w:p/>
+        </w:tc>
         <w:tc>
           <w:p/>
         </w:tc>
@@ -2187,6 +2421,24 @@
               <w:t xml:space="preserve">1.03</w:t>
             </w:r>
           </w:p>
+        </w:tc>
+        <w:tc>
+          <w:p/>
+        </w:tc>
+        <w:tc>
+          <w:p/>
+        </w:tc>
+        <w:tc>
+          <w:p/>
+        </w:tc>
+        <w:tc>
+          <w:p/>
+        </w:tc>
+        <w:tc>
+          <w:p/>
+        </w:tc>
+        <w:tc>
+          <w:p/>
         </w:tc>
       </w:tr>
     </w:tbl>

</xml_diff>